<commit_message>
ajout de diagramme de sequence
</commit_message>
<xml_diff>
--- a/src/main/resources/conception/doc/projet_soutenance_massire_sogore_update.docx
+++ b/src/main/resources/conception/doc/projet_soutenance_massire_sogore_update.docx
@@ -4230,35 +4230,20 @@
                             <w:r>
                               <w:t xml:space="preserve">Figure </w:t>
                             </w:r>
-                            <w:r>
-                              <w:fldChar w:fldCharType="begin"/>
-                            </w:r>
-                            <w:r>
-                              <w:instrText xml:space="preserve"> SEQ Figure \* ARABIC </w:instrText>
-                            </w:r>
-                            <w:r>
-                              <w:fldChar w:fldCharType="separate"/>
-                            </w:r>
-                            <w:r>
-                              <w:rPr>
-                                <w:noProof/>
-                              </w:rPr>
-                              <w:t>1</w:t>
-                            </w:r>
-                            <w:r>
-                              <w:rPr>
-                                <w:noProof/>
-                              </w:rPr>
-                              <w:fldChar w:fldCharType="end"/>
-                            </w:r>
+                            <w:fldSimple w:instr=" SEQ Figure \* ARABIC ">
+                              <w:r>
+                                <w:rPr>
+                                  <w:noProof/>
+                                </w:rPr>
+                                <w:t>1</w:t>
+                              </w:r>
+                            </w:fldSimple>
                             <w:r>
                               <w:t>Principal version d'</w:t>
                             </w:r>
-                            <w:proofErr w:type="spellStart"/>
                             <w:r>
                               <w:t>uml</w:t>
                             </w:r>
-                            <w:proofErr w:type="spellEnd"/>
                           </w:p>
                         </w:txbxContent>
                       </wps:txbx>
@@ -7804,7 +7789,13 @@
         <w:t xml:space="preserve"> achat de produit est enregistrer</w:t>
       </w:r>
       <w:r>
-        <w:t xml:space="preserve"> u ou </w:t>
+        <w:t xml:space="preserve"> </w:t>
+      </w:r>
+      <w:r>
+        <w:t xml:space="preserve">une </w:t>
+      </w:r>
+      <w:r>
+        <w:t xml:space="preserve">ou </w:t>
       </w:r>
       <w:proofErr w:type="spellStart"/>
       <w:r>
@@ -7910,12 +7901,7 @@
       </w:r>
       <w:proofErr w:type="spellEnd"/>
       <w:r>
-        <w:t xml:space="preserve"> textuelle </w:t>
-      </w:r>
-      <w:bookmarkStart w:id="77" w:name="_GoBack"/>
-      <w:bookmarkEnd w:id="77"/>
-      <w:r>
-        <w:t>du cas d’utilisation</w:t>
+        <w:t xml:space="preserve"> textuelle du cas d’utilisation</w:t>
       </w:r>
     </w:p>
     <w:p>
@@ -7972,15 +7958,596 @@
       </w:r>
     </w:p>
     <w:p>
+      <w:r>
+        <w:br w:type="page"/>
+      </w:r>
+    </w:p>
+    <w:p>
       <w:pPr>
         <w:tabs>
           <w:tab w:val="left" w:pos="1331"/>
         </w:tabs>
       </w:pPr>
+      <w:r>
+        <w:lastRenderedPageBreak/>
+        <w:t>Conclusion :</w:t>
+      </w:r>
+    </w:p>
+    <w:p>
+      <w:pPr>
+        <w:tabs>
+          <w:tab w:val="left" w:pos="1331"/>
+        </w:tabs>
+      </w:pPr>
+      <w:r>
+        <w:t xml:space="preserve">Les cas d’utilisation nous servent </w:t>
+      </w:r>
+      <w:proofErr w:type="gramStart"/>
+      <w:r>
+        <w:t>à:</w:t>
+      </w:r>
+      <w:proofErr w:type="gramEnd"/>
+    </w:p>
+    <w:p>
+      <w:pPr>
+        <w:tabs>
+          <w:tab w:val="left" w:pos="1331"/>
+        </w:tabs>
+      </w:pPr>
+      <w:r>
+        <w:t xml:space="preserve">Exprimer, les exigence fonctionnelle </w:t>
+      </w:r>
+      <w:proofErr w:type="spellStart"/>
+      <w:r>
+        <w:t>conféree</w:t>
+      </w:r>
+      <w:proofErr w:type="spellEnd"/>
+      <w:r>
+        <w:t xml:space="preserve"> au système par </w:t>
+      </w:r>
+      <w:proofErr w:type="gramStart"/>
+      <w:r>
+        <w:t>les utilisateur</w:t>
+      </w:r>
+      <w:proofErr w:type="gramEnd"/>
+      <w:r>
+        <w:t xml:space="preserve"> lors de</w:t>
+      </w:r>
+      <w:r>
+        <w:t xml:space="preserve"> la r</w:t>
+      </w:r>
+      <w:r>
+        <w:t>é</w:t>
+      </w:r>
+      <w:r>
+        <w:t>dac</w:t>
+      </w:r>
+      <w:r>
+        <w:t>t</w:t>
+      </w:r>
+      <w:r>
+        <w:t>ion du cahier des charge.</w:t>
+      </w:r>
+    </w:p>
+    <w:p>
+      <w:pPr>
+        <w:tabs>
+          <w:tab w:val="left" w:pos="1331"/>
+        </w:tabs>
+      </w:pPr>
+      <w:r>
+        <w:t xml:space="preserve">Vérifier que le système répond à ces </w:t>
+      </w:r>
+      <w:proofErr w:type="spellStart"/>
+      <w:r>
+        <w:t>exisgence</w:t>
+      </w:r>
+      <w:proofErr w:type="spellEnd"/>
+      <w:r>
+        <w:t xml:space="preserve"> lors de la livraison.</w:t>
+      </w:r>
+    </w:p>
+    <w:p>
+      <w:pPr>
+        <w:tabs>
+          <w:tab w:val="left" w:pos="1331"/>
+        </w:tabs>
+      </w:pPr>
+      <w:r>
+        <w:t xml:space="preserve">Déterminé le </w:t>
+      </w:r>
+      <w:proofErr w:type="spellStart"/>
+      <w:r>
+        <w:t>frontiere</w:t>
+      </w:r>
+      <w:proofErr w:type="spellEnd"/>
+      <w:r>
+        <w:t xml:space="preserve"> du système</w:t>
+      </w:r>
+    </w:p>
+    <w:p>
+      <w:pPr>
+        <w:tabs>
+          <w:tab w:val="left" w:pos="1331"/>
+        </w:tabs>
+      </w:pPr>
+      <w:proofErr w:type="spellStart"/>
+      <w:r>
+        <w:t>Ecrire</w:t>
+      </w:r>
+      <w:proofErr w:type="spellEnd"/>
+      <w:r>
+        <w:t xml:space="preserve"> la documentation du système</w:t>
+      </w:r>
+    </w:p>
+    <w:p>
+      <w:pPr>
+        <w:tabs>
+          <w:tab w:val="left" w:pos="1331"/>
+        </w:tabs>
+      </w:pPr>
+      <w:r>
+        <w:t xml:space="preserve">Construire </w:t>
+      </w:r>
+      <w:proofErr w:type="gramStart"/>
+      <w:r>
+        <w:t>des test</w:t>
+      </w:r>
+      <w:proofErr w:type="gramEnd"/>
+      <w:r>
+        <w:t>.</w:t>
+      </w:r>
+    </w:p>
+    <w:p>
+      <w:pPr>
+        <w:tabs>
+          <w:tab w:val="left" w:pos="1331"/>
+        </w:tabs>
+      </w:pPr>
+    </w:p>
+    <w:p>
+      <w:pPr>
+        <w:pStyle w:val="Titre1"/>
+      </w:pPr>
+      <w:r>
+        <w:t>MODELISATION DYNAMIQUE</w:t>
+      </w:r>
+    </w:p>
+    <w:p>
+      <w:pPr>
+        <w:pStyle w:val="Titre2"/>
+      </w:pPr>
+      <w:r>
+        <w:t>Transition</w:t>
+      </w:r>
+      <w:r>
+        <w:t> </w:t>
+      </w:r>
+    </w:p>
+    <w:p>
+      <w:pPr>
+        <w:tabs>
+          <w:tab w:val="left" w:pos="1331"/>
+        </w:tabs>
+      </w:pPr>
+      <w:r>
+        <w:t>La modélisation des exigence</w:t>
+      </w:r>
+      <w:r>
+        <w:t>s</w:t>
+      </w:r>
+      <w:r>
+        <w:t xml:space="preserve"> nous a permis d’étudier la f</w:t>
+      </w:r>
+      <w:r>
+        <w:t>a</w:t>
+      </w:r>
+      <w:r>
+        <w:t xml:space="preserve">çon dont les cas d’utilisations </w:t>
+      </w:r>
+      <w:proofErr w:type="spellStart"/>
+      <w:r>
+        <w:t>representent</w:t>
+      </w:r>
+      <w:proofErr w:type="spellEnd"/>
+      <w:r>
+        <w:t xml:space="preserve"> les actions et </w:t>
+      </w:r>
+      <w:proofErr w:type="gramStart"/>
+      <w:r>
+        <w:t>les réaction</w:t>
+      </w:r>
+      <w:proofErr w:type="gramEnd"/>
+      <w:r>
+        <w:t xml:space="preserve"> entre un acteur externe et le système</w:t>
+      </w:r>
+      <w:r>
+        <w:t>.</w:t>
+      </w:r>
+      <w:r>
+        <w:t xml:space="preserve"> Du point de vue de la modélisation ces deux types d’interaction se différencie par</w:t>
+      </w:r>
+      <w:r>
+        <w:t xml:space="preserve"> le mot clé</w:t>
+      </w:r>
+      <w:r>
+        <w:t xml:space="preserve"> interne/externe</w:t>
+      </w:r>
+      <w:r>
+        <w:t>, mais nullement par leur nature.</w:t>
+      </w:r>
+    </w:p>
+    <w:p>
+      <w:pPr>
+        <w:tabs>
+          <w:tab w:val="left" w:pos="1331"/>
+        </w:tabs>
+      </w:pPr>
+      <w:r>
+        <w:t xml:space="preserve">On peut </w:t>
+      </w:r>
+      <w:proofErr w:type="gramStart"/>
+      <w:r>
+        <w:t>déduire ,</w:t>
+      </w:r>
+      <w:proofErr w:type="gramEnd"/>
+      <w:r>
+        <w:t xml:space="preserve"> la modélisation dynamique permet de voir la </w:t>
+      </w:r>
+      <w:proofErr w:type="spellStart"/>
+      <w:r>
+        <w:t>nuture</w:t>
+      </w:r>
+      <w:proofErr w:type="spellEnd"/>
+      <w:r>
+        <w:t xml:space="preserve"> de ces cas d’utilisation</w:t>
+      </w:r>
+    </w:p>
+    <w:p>
+      <w:pPr>
+        <w:tabs>
+          <w:tab w:val="left" w:pos="1331"/>
+        </w:tabs>
+      </w:pPr>
+      <w:proofErr w:type="gramStart"/>
+      <w:r>
+        <w:t>Deux type</w:t>
+      </w:r>
+      <w:proofErr w:type="gramEnd"/>
+      <w:r>
+        <w:t xml:space="preserve"> de besoin s’offre a nous pour la </w:t>
+      </w:r>
+      <w:proofErr w:type="spellStart"/>
+      <w:r>
+        <w:t>representat</w:t>
+      </w:r>
+      <w:r>
+        <w:t>er</w:t>
+      </w:r>
+      <w:proofErr w:type="spellEnd"/>
+      <w:r>
+        <w:t xml:space="preserve"> c</w:t>
+      </w:r>
+      <w:r>
+        <w:t xml:space="preserve">es </w:t>
+      </w:r>
+      <w:proofErr w:type="spellStart"/>
+      <w:r>
+        <w:t>itéraction</w:t>
+      </w:r>
+      <w:proofErr w:type="spellEnd"/>
+      <w:r>
+        <w:t xml:space="preserve"> entre les objets</w:t>
+      </w:r>
+      <w:r>
+        <w:t>.</w:t>
+      </w:r>
+    </w:p>
+    <w:p>
+      <w:pPr>
+        <w:tabs>
+          <w:tab w:val="left" w:pos="1331"/>
+        </w:tabs>
+      </w:pPr>
+      <w:r>
+        <w:t xml:space="preserve">Diagramme de séquence, se focalise sur </w:t>
+      </w:r>
+      <w:proofErr w:type="gramStart"/>
+      <w:r>
+        <w:t>les aspect temporels</w:t>
+      </w:r>
+      <w:proofErr w:type="gramEnd"/>
+      <w:r>
+        <w:t>.</w:t>
+      </w:r>
+    </w:p>
+    <w:p>
+      <w:pPr>
+        <w:tabs>
+          <w:tab w:val="left" w:pos="1331"/>
+        </w:tabs>
+      </w:pPr>
+      <w:r>
+        <w:t xml:space="preserve">Diagramme de communication, se focalise sur la </w:t>
+      </w:r>
+      <w:proofErr w:type="spellStart"/>
+      <w:r>
+        <w:t>réprésentation</w:t>
+      </w:r>
+      <w:proofErr w:type="spellEnd"/>
+      <w:r>
+        <w:t xml:space="preserve"> </w:t>
+      </w:r>
+      <w:proofErr w:type="spellStart"/>
+      <w:r>
+        <w:t>spaciale</w:t>
+      </w:r>
+      <w:proofErr w:type="spellEnd"/>
+      <w:r>
+        <w:t>.</w:t>
+      </w:r>
+    </w:p>
+    <w:p>
+      <w:pPr>
+        <w:tabs>
+          <w:tab w:val="left" w:pos="1331"/>
+        </w:tabs>
+      </w:pPr>
+    </w:p>
+    <w:p>
+      <w:pPr>
+        <w:tabs>
+          <w:tab w:val="left" w:pos="1331"/>
+        </w:tabs>
+      </w:pPr>
+      <w:proofErr w:type="gramStart"/>
+      <w:r>
+        <w:t>les</w:t>
+      </w:r>
+      <w:proofErr w:type="gramEnd"/>
+      <w:r>
+        <w:t xml:space="preserve"> interaction entre les objets intervenant dans les cas d’utilisation du système</w:t>
+      </w:r>
+      <w:r>
+        <w:t xml:space="preserve"> est </w:t>
+      </w:r>
+      <w:proofErr w:type="spellStart"/>
+      <w:r>
+        <w:t>réprésenté</w:t>
+      </w:r>
+      <w:proofErr w:type="spellEnd"/>
+      <w:r>
+        <w:t xml:space="preserve"> par le diagramme de séquence.</w:t>
+      </w:r>
+    </w:p>
+    <w:p>
+      <w:pPr>
+        <w:tabs>
+          <w:tab w:val="left" w:pos="1331"/>
+        </w:tabs>
+      </w:pPr>
+    </w:p>
+    <w:p>
+      <w:pPr>
+        <w:tabs>
+          <w:tab w:val="left" w:pos="1331"/>
+        </w:tabs>
+      </w:pPr>
+      <w:r>
+        <w:t>NB :</w:t>
+      </w:r>
+    </w:p>
+    <w:p>
+      <w:pPr>
+        <w:tabs>
+          <w:tab w:val="left" w:pos="1331"/>
+        </w:tabs>
+      </w:pPr>
+      <w:r>
+        <w:t xml:space="preserve">Pour interagir entre eux, les </w:t>
+      </w:r>
+      <w:proofErr w:type="spellStart"/>
+      <w:r>
+        <w:t>object</w:t>
+      </w:r>
+      <w:proofErr w:type="spellEnd"/>
+      <w:r>
+        <w:t xml:space="preserve"> s’envoient les messages. Lors de la réception d’un </w:t>
+      </w:r>
+      <w:proofErr w:type="gramStart"/>
+      <w:r>
+        <w:t>message ,</w:t>
+      </w:r>
+      <w:proofErr w:type="gramEnd"/>
+      <w:r>
+        <w:t xml:space="preserve"> un objet devient actif et exécute la méthode de même nom. Un envoie de message est donc un appel de méthode.</w:t>
+      </w:r>
+    </w:p>
+    <w:p>
+      <w:pPr>
+        <w:tabs>
+          <w:tab w:val="left" w:pos="1331"/>
+        </w:tabs>
+      </w:pPr>
+    </w:p>
+    <w:p>
+      <w:r>
+        <w:br w:type="page"/>
+      </w:r>
+    </w:p>
+    <w:p>
+      <w:pPr>
+        <w:tabs>
+          <w:tab w:val="left" w:pos="1331"/>
+        </w:tabs>
+      </w:pPr>
+    </w:p>
+    <w:p>
+      <w:pPr>
+        <w:tabs>
+          <w:tab w:val="left" w:pos="1331"/>
+        </w:tabs>
+      </w:pPr>
+      <w:r>
+        <w:t>Diagramme de séquence</w:t>
+      </w:r>
+      <w:r>
+        <w:t xml:space="preserve"> : la représentation du cas d’utilisation </w:t>
+      </w:r>
+      <w:r>
+        <w:t xml:space="preserve"> </w:t>
+      </w:r>
+      <w:r>
+        <w:t>d’</w:t>
+      </w:r>
+      <w:r>
+        <w:t xml:space="preserve">achat </w:t>
+      </w:r>
+      <w:r>
+        <w:t>d’u</w:t>
+      </w:r>
+      <w:bookmarkStart w:id="77" w:name="_GoBack"/>
+      <w:bookmarkEnd w:id="77"/>
+      <w:r>
+        <w:t>n article</w:t>
+      </w:r>
+    </w:p>
+    <w:p>
+      <w:pPr>
+        <w:tabs>
+          <w:tab w:val="left" w:pos="1331"/>
+        </w:tabs>
+      </w:pPr>
+      <w:r>
+        <w:rPr>
+          <w:noProof/>
+        </w:rPr>
+        <w:drawing>
+          <wp:inline distT="0" distB="0" distL="0" distR="0">
+            <wp:extent cx="5756910" cy="5077460"/>
+            <wp:effectExtent l="0" t="0" r="0" b="2540"/>
+            <wp:docPr id="10" name="Image 10"/>
+            <wp:cNvGraphicFramePr>
+              <a:graphicFrameLocks xmlns:a="http://schemas.openxmlformats.org/drawingml/2006/main" noChangeAspect="1"/>
+            </wp:cNvGraphicFramePr>
+            <a:graphic xmlns:a="http://schemas.openxmlformats.org/drawingml/2006/main">
+              <a:graphicData uri="http://schemas.openxmlformats.org/drawingml/2006/picture">
+                <pic:pic xmlns:pic="http://schemas.openxmlformats.org/drawingml/2006/picture">
+                  <pic:nvPicPr>
+                    <pic:cNvPr id="10" name="diagrammeSequenceAchatArticle.png"/>
+                    <pic:cNvPicPr/>
+                  </pic:nvPicPr>
+                  <pic:blipFill>
+                    <a:blip r:embed="rId16">
+                      <a:extLst>
+                        <a:ext uri="{28A0092B-C50C-407E-A947-70E740481C1C}">
+                          <a14:useLocalDpi xmlns:a14="http://schemas.microsoft.com/office/drawing/2010/main" val="0"/>
+                        </a:ext>
+                      </a:extLst>
+                    </a:blip>
+                    <a:stretch>
+                      <a:fillRect/>
+                    </a:stretch>
+                  </pic:blipFill>
+                  <pic:spPr>
+                    <a:xfrm>
+                      <a:off x="0" y="0"/>
+                      <a:ext cx="5756910" cy="5077460"/>
+                    </a:xfrm>
+                    <a:prstGeom prst="rect">
+                      <a:avLst/>
+                    </a:prstGeom>
+                  </pic:spPr>
+                </pic:pic>
+              </a:graphicData>
+            </a:graphic>
+          </wp:inline>
+        </w:drawing>
+      </w:r>
+      <w:r>
+        <w:t xml:space="preserve"> </w:t>
+      </w:r>
+    </w:p>
+    <w:p>
+      <w:pPr>
+        <w:tabs>
+          <w:tab w:val="left" w:pos="1331"/>
+        </w:tabs>
+      </w:pPr>
+    </w:p>
+    <w:p>
+      <w:pPr>
+        <w:tabs>
+          <w:tab w:val="left" w:pos="1331"/>
+        </w:tabs>
+      </w:pPr>
+    </w:p>
+    <w:p>
+      <w:pPr>
+        <w:tabs>
+          <w:tab w:val="left" w:pos="1331"/>
+        </w:tabs>
+      </w:pPr>
+      <w:r>
+        <w:t>Description :</w:t>
+      </w:r>
+    </w:p>
+    <w:p>
+      <w:pPr>
+        <w:tabs>
+          <w:tab w:val="left" w:pos="1331"/>
+        </w:tabs>
+      </w:pPr>
+      <w:proofErr w:type="spellStart"/>
+      <w:proofErr w:type="gramStart"/>
+      <w:r>
+        <w:t>Répresentation</w:t>
+      </w:r>
+      <w:proofErr w:type="spellEnd"/>
+      <w:r>
+        <w:t xml:space="preserve">  du</w:t>
+      </w:r>
+      <w:proofErr w:type="gramEnd"/>
+      <w:r>
+        <w:t xml:space="preserve"> cas d’utilisation achat d’un article.</w:t>
+      </w:r>
+    </w:p>
+    <w:p>
+      <w:pPr>
+        <w:tabs>
+          <w:tab w:val="left" w:pos="1331"/>
+        </w:tabs>
+      </w:pPr>
+      <w:r>
+        <w:t xml:space="preserve">Le diagramme de séquence est exécuté jusqu’au bout que si l’acheteur à validé le panier, par </w:t>
+      </w:r>
+      <w:proofErr w:type="spellStart"/>
+      <w:r>
+        <w:t>ailleur</w:t>
+      </w:r>
+      <w:proofErr w:type="spellEnd"/>
+      <w:r>
+        <w:t xml:space="preserve"> la boucle de </w:t>
+      </w:r>
+      <w:proofErr w:type="spellStart"/>
+      <w:r>
+        <w:t>negociation</w:t>
+      </w:r>
+      <w:proofErr w:type="spellEnd"/>
+      <w:r>
+        <w:t xml:space="preserve"> et de la méthode de paiement sont représentés aussi</w:t>
+      </w:r>
+    </w:p>
+    <w:p>
+      <w:pPr>
+        <w:tabs>
+          <w:tab w:val="left" w:pos="1331"/>
+        </w:tabs>
+      </w:pPr>
     </w:p>
     <w:sectPr>
-      <w:footerReference w:type="even" r:id="rId16"/>
-      <w:footerReference w:type="default" r:id="rId17"/>
+      <w:footerReference w:type="even" r:id="rId17"/>
+      <w:footerReference w:type="default" r:id="rId18"/>
       <w:pgSz w:w="11900" w:h="16840"/>
       <w:pgMar w:top="1417" w:right="1417" w:bottom="1417" w:left="1417" w:header="708" w:footer="708" w:gutter="0"/>
       <w:cols w:space="708"/>
@@ -10145,7 +10712,7 @@
 </file>
 
 <file path=customXml/itemProps1.xml><?xml version="1.0" encoding="utf-8"?>
-<ds:datastoreItem xmlns:ds="http://schemas.openxmlformats.org/officeDocument/2006/customXml" ds:itemID="{B09D559B-5189-F04D-855C-7207B9FCBBF5}">
+<ds:datastoreItem xmlns:ds="http://schemas.openxmlformats.org/officeDocument/2006/customXml" ds:itemID="{F1AA42A4-A596-5843-879A-475AE604F8EE}">
   <ds:schemaRefs>
     <ds:schemaRef ds:uri="http://schemas.openxmlformats.org/officeDocument/2006/bibliography"/>
   </ds:schemaRefs>

</xml_diff>

<commit_message>
mis à jour de diagramme de sequence
</commit_message>
<xml_diff>
--- a/src/main/resources/conception/doc/projet_soutenance_massire_sogore_update.docx
+++ b/src/main/resources/conception/doc/projet_soutenance_massire_sogore_update.docx
@@ -4230,19 +4230,32 @@
                             <w:r>
                               <w:t xml:space="preserve">Figure </w:t>
                             </w:r>
-                            <w:fldSimple w:instr=" SEQ Figure \* ARABIC ">
-                              <w:r>
-                                <w:rPr>
-                                  <w:noProof/>
-                                </w:rPr>
-                                <w:t>1</w:t>
-                              </w:r>
-                            </w:fldSimple>
                             <w:r>
-                              <w:t>Principal version d'</w:t>
+                              <w:fldChar w:fldCharType="begin"/>
                             </w:r>
                             <w:r>
-                              <w:t>uml</w:t>
+                              <w:instrText xml:space="preserve"> SEQ Figure \* ARABI</w:instrText>
+                            </w:r>
+                            <w:r>
+                              <w:instrText xml:space="preserve">C </w:instrText>
+                            </w:r>
+                            <w:r>
+                              <w:fldChar w:fldCharType="separate"/>
+                            </w:r>
+                            <w:r>
+                              <w:rPr>
+                                <w:noProof/>
+                              </w:rPr>
+                              <w:t>1</w:t>
+                            </w:r>
+                            <w:r>
+                              <w:rPr>
+                                <w:noProof/>
+                              </w:rPr>
+                              <w:fldChar w:fldCharType="end"/>
+                            </w:r>
+                            <w:r>
+                              <w:t>Principal version d'uml</w:t>
                             </w:r>
                           </w:p>
                         </w:txbxContent>
@@ -4278,7 +4291,10 @@
                         <w:fldChar w:fldCharType="begin"/>
                       </w:r>
                       <w:r>
-                        <w:instrText xml:space="preserve"> SEQ Figure \* ARABIC </w:instrText>
+                        <w:instrText xml:space="preserve"> SEQ Figure \* ARABI</w:instrText>
+                      </w:r>
+                      <w:r>
+                        <w:instrText xml:space="preserve">C </w:instrText>
                       </w:r>
                       <w:r>
                         <w:fldChar w:fldCharType="separate"/>
@@ -4296,13 +4312,8 @@
                         <w:fldChar w:fldCharType="end"/>
                       </w:r>
                       <w:r>
-                        <w:t>Principal version d'</w:t>
+                        <w:t>Principal version d'uml</w:t>
                       </w:r>
-                      <w:proofErr w:type="spellStart"/>
-                      <w:r>
-                        <w:t>uml</w:t>
-                      </w:r>
-                      <w:proofErr w:type="spellEnd"/>
                     </w:p>
                   </w:txbxContent>
                 </v:textbox>
@@ -8404,12 +8415,7 @@
         <w:t xml:space="preserve">achat </w:t>
       </w:r>
       <w:r>
-        <w:t>d’u</w:t>
-      </w:r>
-      <w:bookmarkStart w:id="77" w:name="_GoBack"/>
-      <w:bookmarkEnd w:id="77"/>
-      <w:r>
-        <w:t>n article</w:t>
+        <w:t>d’un article</w:t>
       </w:r>
     </w:p>
     <w:p>
@@ -8424,8 +8430,8 @@
         </w:rPr>
         <w:drawing>
           <wp:inline distT="0" distB="0" distL="0" distR="0">
-            <wp:extent cx="5756910" cy="5077460"/>
-            <wp:effectExtent l="0" t="0" r="0" b="2540"/>
+            <wp:extent cx="4101611" cy="5077460"/>
+            <wp:effectExtent l="0" t="0" r="635" b="2540"/>
             <wp:docPr id="10" name="Image 10"/>
             <wp:cNvGraphicFramePr>
               <a:graphicFrameLocks xmlns:a="http://schemas.openxmlformats.org/drawingml/2006/main" noChangeAspect="1"/>
@@ -8438,7 +8444,7 @@
                     <pic:cNvPicPr/>
                   </pic:nvPicPr>
                   <pic:blipFill>
-                    <a:blip r:embed="rId16">
+                    <a:blip r:embed="rId16" cstate="print">
                       <a:extLst>
                         <a:ext uri="{28A0092B-C50C-407E-A947-70E740481C1C}">
                           <a14:useLocalDpi xmlns:a14="http://schemas.microsoft.com/office/drawing/2010/main" val="0"/>
@@ -8452,7 +8458,7 @@
                   <pic:spPr>
                     <a:xfrm>
                       <a:off x="0" y="0"/>
-                      <a:ext cx="5756910" cy="5077460"/>
+                      <a:ext cx="4101611" cy="5077460"/>
                     </a:xfrm>
                     <a:prstGeom prst="rect">
                       <a:avLst/>
@@ -8537,6 +8543,21 @@
       <w:r>
         <w:t xml:space="preserve"> et de la méthode de paiement sont représentés aussi</w:t>
       </w:r>
+      <w:r>
+        <w:t>,</w:t>
+      </w:r>
+    </w:p>
+    <w:p>
+      <w:pPr>
+        <w:tabs>
+          <w:tab w:val="left" w:pos="1331"/>
+        </w:tabs>
+      </w:pPr>
+      <w:r>
+        <w:t>Lorsqu’on valide la confirmation, un message asynchrone est envoyé pour enregistré la vente et un message synchrone de retour est envoyé pour la réception de la facture.</w:t>
+      </w:r>
+      <w:bookmarkStart w:id="77" w:name="_GoBack"/>
+      <w:bookmarkEnd w:id="77"/>
     </w:p>
     <w:p>
       <w:pPr>
@@ -10712,7 +10733,7 @@
 </file>
 
 <file path=customXml/itemProps1.xml><?xml version="1.0" encoding="utf-8"?>
-<ds:datastoreItem xmlns:ds="http://schemas.openxmlformats.org/officeDocument/2006/customXml" ds:itemID="{F1AA42A4-A596-5843-879A-475AE604F8EE}">
+<ds:datastoreItem xmlns:ds="http://schemas.openxmlformats.org/officeDocument/2006/customXml" ds:itemID="{A6F4DC38-CD72-3148-84C7-0E824335B0B3}">
   <ds:schemaRefs>
     <ds:schemaRef ds:uri="http://schemas.openxmlformats.org/officeDocument/2006/bibliography"/>
   </ds:schemaRefs>

</xml_diff>

<commit_message>
mis à jour de diagramme de sequence 3
</commit_message>
<xml_diff>
--- a/src/main/resources/conception/doc/projet_soutenance_massire_sogore_update.docx
+++ b/src/main/resources/conception/doc/projet_soutenance_massire_sogore_update.docx
@@ -4230,30 +4230,14 @@
                             <w:r>
                               <w:t xml:space="preserve">Figure </w:t>
                             </w:r>
-                            <w:r>
-                              <w:fldChar w:fldCharType="begin"/>
-                            </w:r>
-                            <w:r>
-                              <w:instrText xml:space="preserve"> SEQ Figure \* ARABI</w:instrText>
-                            </w:r>
-                            <w:r>
-                              <w:instrText xml:space="preserve">C </w:instrText>
-                            </w:r>
-                            <w:r>
-                              <w:fldChar w:fldCharType="separate"/>
-                            </w:r>
-                            <w:r>
-                              <w:rPr>
-                                <w:noProof/>
-                              </w:rPr>
-                              <w:t>1</w:t>
-                            </w:r>
-                            <w:r>
-                              <w:rPr>
-                                <w:noProof/>
-                              </w:rPr>
-                              <w:fldChar w:fldCharType="end"/>
-                            </w:r>
+                            <w:fldSimple w:instr=" SEQ Figure \* ARABIC ">
+                              <w:r>
+                                <w:rPr>
+                                  <w:noProof/>
+                                </w:rPr>
+                                <w:t>1</w:t>
+                              </w:r>
+                            </w:fldSimple>
                             <w:r>
                               <w:t>Principal version d'uml</w:t>
                             </w:r>
@@ -8403,20 +8387,13 @@
         <w:t>Diagramme de séquence</w:t>
       </w:r>
       <w:r>
-        <w:t xml:space="preserve"> : la représentation du cas d’utilisation </w:t>
-      </w:r>
-      <w:r>
-        <w:t xml:space="preserve"> </w:t>
-      </w:r>
-      <w:r>
-        <w:t>d’</w:t>
-      </w:r>
-      <w:r>
-        <w:t xml:space="preserve">achat </w:t>
-      </w:r>
-      <w:r>
-        <w:t>d’un article</w:t>
-      </w:r>
+        <w:t xml:space="preserve"> : </w:t>
+      </w:r>
+      <w:r>
+        <w:t>de la prise de commande de produit sur le webSite</w:t>
+      </w:r>
+      <w:bookmarkStart w:id="77" w:name="_GoBack"/>
+      <w:bookmarkEnd w:id="77"/>
     </w:p>
     <w:p>
       <w:pPr>
@@ -8430,8 +8407,8 @@
         </w:rPr>
         <w:drawing>
           <wp:inline distT="0" distB="0" distL="0" distR="0">
-            <wp:extent cx="4101611" cy="5077460"/>
-            <wp:effectExtent l="0" t="0" r="635" b="2540"/>
+            <wp:extent cx="4101611" cy="4218614"/>
+            <wp:effectExtent l="0" t="0" r="635" b="0"/>
             <wp:docPr id="10" name="Image 10"/>
             <wp:cNvGraphicFramePr>
               <a:graphicFrameLocks xmlns:a="http://schemas.openxmlformats.org/drawingml/2006/main" noChangeAspect="1"/>
@@ -8458,7 +8435,7 @@
                   <pic:spPr>
                     <a:xfrm>
                       <a:off x="0" y="0"/>
-                      <a:ext cx="4101611" cy="5077460"/>
+                      <a:ext cx="4101611" cy="4218614"/>
                     </a:xfrm>
                     <a:prstGeom prst="rect">
                       <a:avLst/>
@@ -8556,8 +8533,6 @@
       <w:r>
         <w:t>Lorsqu’on valide la confirmation, un message asynchrone est envoyé pour enregistré la vente et un message synchrone de retour est envoyé pour la réception de la facture.</w:t>
       </w:r>
-      <w:bookmarkStart w:id="77" w:name="_GoBack"/>
-      <w:bookmarkEnd w:id="77"/>
     </w:p>
     <w:p>
       <w:pPr>
@@ -10733,7 +10708,7 @@
 </file>
 
 <file path=customXml/itemProps1.xml><?xml version="1.0" encoding="utf-8"?>
-<ds:datastoreItem xmlns:ds="http://schemas.openxmlformats.org/officeDocument/2006/customXml" ds:itemID="{A6F4DC38-CD72-3148-84C7-0E824335B0B3}">
+<ds:datastoreItem xmlns:ds="http://schemas.openxmlformats.org/officeDocument/2006/customXml" ds:itemID="{598CB1CA-6BD3-9741-8BAB-BA8BD4105AC8}">
   <ds:schemaRefs>
     <ds:schemaRef ds:uri="http://schemas.openxmlformats.org/officeDocument/2006/bibliography"/>
   </ds:schemaRefs>

</xml_diff>

<commit_message>
mis à jour de document
</commit_message>
<xml_diff>
--- a/src/main/resources/conception/doc/projet_soutenance_massire_sogore_update.docx
+++ b/src/main/resources/conception/doc/projet_soutenance_massire_sogore_update.docx
@@ -2,6 +2,8 @@
 <file path=word/document.xml><?xml version="1.0" encoding="utf-8"?>
 <w:document xmlns:wpc="http://schemas.microsoft.com/office/word/2010/wordprocessingCanvas" xmlns:cx="http://schemas.microsoft.com/office/drawing/2014/chartex" xmlns:cx1="http://schemas.microsoft.com/office/drawing/2015/9/8/chartex" xmlns:cx2="http://schemas.microsoft.com/office/drawing/2015/10/21/chartex" xmlns:cx3="http://schemas.microsoft.com/office/drawing/2016/5/9/chartex" xmlns:cx4="http://schemas.microsoft.com/office/drawing/2016/5/10/chartex" xmlns:cx5="http://schemas.microsoft.com/office/drawing/2016/5/11/chartex" xmlns:cx6="http://schemas.microsoft.com/office/drawing/2016/5/12/chartex" xmlns:cx7="http://schemas.microsoft.com/office/drawing/2016/5/13/chartex" xmlns:cx8="http://schemas.microsoft.com/office/drawing/2016/5/14/chartex" xmlns:mc="http://schemas.openxmlformats.org/markup-compatibility/2006" xmlns:aink="http://schemas.microsoft.com/office/drawing/2016/ink" xmlns:am3d="http://schemas.microsoft.com/office/drawing/2017/model3d" xmlns:o="urn:schemas-microsoft-com:office:office" xmlns:r="http://schemas.openxmlformats.org/officeDocument/2006/relationships" xmlns:m="http://schemas.openxmlformats.org/officeDocument/2006/math" xmlns:v="urn:schemas-microsoft-com:vml" xmlns:wp14="http://schemas.microsoft.com/office/word/2010/wordprocessingDrawing" xmlns:wp="http://schemas.openxmlformats.org/drawingml/2006/wordprocessingDrawing" xmlns:w10="urn:schemas-microsoft-com:office:word" xmlns:w="http://schemas.openxmlformats.org/wordprocessingml/2006/main" xmlns:w14="http://schemas.microsoft.com/office/word/2010/wordml" xmlns:w15="http://schemas.microsoft.com/office/word/2012/wordml" xmlns:w16cid="http://schemas.microsoft.com/office/word/2016/wordml/cid" xmlns:w16se="http://schemas.microsoft.com/office/word/2015/wordml/symex" xmlns:wpg="http://schemas.microsoft.com/office/word/2010/wordprocessingGroup" xmlns:wpi="http://schemas.microsoft.com/office/word/2010/wordprocessingInk" xmlns:wne="http://schemas.microsoft.com/office/word/2006/wordml" xmlns:wps="http://schemas.microsoft.com/office/word/2010/wordprocessingShape" mc:Ignorable="w14 w15 w16se w16cid wp14">
   <w:body>
+    <w:bookmarkStart w:id="0" w:name="_GoBack"/>
+    <w:bookmarkEnd w:id="0"/>
     <w:p>
       <w:r>
         <w:rPr>
@@ -3153,9 +3155,9 @@
       <w:r>
         <w:br w:type="page"/>
       </w:r>
-      <w:bookmarkStart w:id="0" w:name="_Toc163397561"/>
-    </w:p>
-    <w:bookmarkEnd w:id="0"/>
+      <w:bookmarkStart w:id="1" w:name="_Toc163397561"/>
+    </w:p>
+    <w:bookmarkEnd w:id="1"/>
     <w:p/>
     <w:p>
       <w:r>
@@ -3235,20 +3237,20 @@
     </w:p>
     <w:p/>
     <w:p>
-      <w:bookmarkStart w:id="1" w:name="_Toc163408301"/>
-      <w:bookmarkStart w:id="2" w:name="_Toc163397562"/>
+      <w:bookmarkStart w:id="2" w:name="_Toc163408301"/>
+      <w:bookmarkStart w:id="3" w:name="_Toc163397562"/>
       <w:r>
         <w:t>INTRODUCTION AU PROJET</w:t>
       </w:r>
-      <w:bookmarkEnd w:id="1"/>
-    </w:p>
-    <w:p>
-      <w:bookmarkStart w:id="3" w:name="_Toc163408302"/>
+      <w:bookmarkEnd w:id="2"/>
+    </w:p>
+    <w:p>
+      <w:bookmarkStart w:id="4" w:name="_Toc163408302"/>
       <w:r>
         <w:t>Remerciement</w:t>
       </w:r>
-      <w:bookmarkEnd w:id="2"/>
       <w:bookmarkEnd w:id="3"/>
+      <w:bookmarkEnd w:id="4"/>
     </w:p>
     <w:p>
       <w:r>
@@ -3270,15 +3272,7 @@
         <w:t xml:space="preserve"> le</w:t>
       </w:r>
       <w:r>
-        <w:t xml:space="preserve"> souhaitais, c’</w:t>
-      </w:r>
-      <w:proofErr w:type="spellStart"/>
-      <w:r>
-        <w:t>est-a</w:t>
-      </w:r>
-      <w:proofErr w:type="spellEnd"/>
-      <w:r>
-        <w:t>̀-dire en initiale pendant trois années. C’était primordial pour moi d’intégrer</w:t>
+        <w:t xml:space="preserve"> souhaitais, c’est-à-dire en initiale pendant trois années. C’était primordial pour moi d’intégrer</w:t>
       </w:r>
       <w:r>
         <w:t xml:space="preserve"> la</w:t>
@@ -3297,15 +3291,7 @@
     </w:p>
     <w:p>
       <w:r>
-        <w:t xml:space="preserve">Ensuite, je remercie M. </w:t>
-      </w:r>
-      <w:proofErr w:type="spellStart"/>
-      <w:r>
-        <w:t>Harouna</w:t>
-      </w:r>
-      <w:proofErr w:type="spellEnd"/>
-      <w:r>
-        <w:t xml:space="preserve"> KANE et tout mon établissement de m’avoir fait confiance pendant ces trois années, et de la sympathie dont a fait preuve tous les agents de cet établissement, que cela soit les secrétaires</w:t>
+        <w:t>Ensuite, je remercie M. Harouna KANE et tout mon établissement de m’avoir fait confiance pendant ces trois années, et de la sympathie dont a fait preuve tous les agents de cet établissement, que cela soit les secrétaires</w:t>
       </w:r>
       <w:r>
         <w:t xml:space="preserve"> notamment Mr Fabrice</w:t>
@@ -3322,23 +3308,7 @@
     </w:p>
     <w:p>
       <w:r>
-        <w:t xml:space="preserve">Enfin, je tiens </w:t>
-      </w:r>
-      <w:proofErr w:type="spellStart"/>
-      <w:r>
-        <w:t>a</w:t>
-      </w:r>
-      <w:proofErr w:type="spellEnd"/>
-      <w:r>
-        <w:t xml:space="preserve">̀ remercier vivement Mr CHADRACHE NGOLION, qui a toujours </w:t>
-      </w:r>
-      <w:proofErr w:type="spellStart"/>
-      <w:r>
-        <w:t>éte</w:t>
-      </w:r>
-      <w:proofErr w:type="spellEnd"/>
-      <w:r>
-        <w:t xml:space="preserve">́ disponible </w:t>
+        <w:t xml:space="preserve">Enfin, je tiens à remercier vivement Mr CHADRACHE NGOLION, qui a toujours été disponible </w:t>
       </w:r>
       <w:r>
         <w:t>pour moi</w:t>
@@ -3360,13 +3330,13 @@
       </w:r>
     </w:p>
     <w:p>
-      <w:bookmarkStart w:id="4" w:name="_Toc163397564"/>
-      <w:bookmarkStart w:id="5" w:name="_Toc163408303"/>
+      <w:bookmarkStart w:id="5" w:name="_Toc163397564"/>
+      <w:bookmarkStart w:id="6" w:name="_Toc163408303"/>
       <w:r>
         <w:t>Résumé</w:t>
       </w:r>
-      <w:bookmarkEnd w:id="4"/>
       <w:bookmarkEnd w:id="5"/>
+      <w:bookmarkEnd w:id="6"/>
     </w:p>
     <w:p>
       <w:r>
@@ -3375,18 +3345,10 @@
     </w:p>
     <w:p>
       <w:r>
-        <w:t xml:space="preserve">La définition simple de la </w:t>
-      </w:r>
-      <w:proofErr w:type="gramStart"/>
-      <w:r>
-        <w:t xml:space="preserve">vente </w:t>
-      </w:r>
-      <w:r>
-        <w:t>,</w:t>
-      </w:r>
-      <w:proofErr w:type="gramEnd"/>
-      <w:r>
-        <w:t xml:space="preserve"> c’est une convention par laquelle une personne dite ‘le vendeur’ cède, à une autre personne dite ‘l’acheteur’, ses droits de propriété sur une chose ou une valeur lui appartenant</w:t>
+        <w:t xml:space="preserve">La définition simple de la vente </w:t>
+      </w:r>
+      <w:r>
+        <w:t>, c’est une convention par laquelle une personne dite ‘le vendeur’ cède, à une autre personne dite ‘l’acheteur’, ses droits de propriété sur une chose ou une valeur lui appartenant</w:t>
       </w:r>
       <w:r>
         <w:t>, ainsi on peut déduire que la vente en ligne consiste à utiliser ce système de façon dématérialisée.</w:t>
@@ -3421,18 +3383,10 @@
         <w:t xml:space="preserve">et tentent tant bien que mal tenir tête </w:t>
       </w:r>
       <w:r>
-        <w:t xml:space="preserve">face à des grandes entreprises </w:t>
-      </w:r>
-      <w:proofErr w:type="gramStart"/>
-      <w:r>
-        <w:t xml:space="preserve">qui,  </w:t>
-      </w:r>
-      <w:r>
-        <w:t>entre</w:t>
-      </w:r>
-      <w:proofErr w:type="gramEnd"/>
-      <w:r>
-        <w:t xml:space="preserve"> autres </w:t>
+        <w:t xml:space="preserve">face à des grandes entreprises qui,  </w:t>
+      </w:r>
+      <w:r>
+        <w:t xml:space="preserve">entre autres </w:t>
       </w:r>
       <w:r>
         <w:t>possèdent de nombreux magasins de ventes.</w:t>
@@ -3472,16 +3426,16 @@
           <w:lang w:val="en-US"/>
         </w:rPr>
       </w:pPr>
-      <w:bookmarkStart w:id="6" w:name="_Toc163397565"/>
-      <w:bookmarkStart w:id="7" w:name="_Toc163408304"/>
+      <w:bookmarkStart w:id="7" w:name="_Toc163397565"/>
+      <w:bookmarkStart w:id="8" w:name="_Toc163408304"/>
       <w:r>
         <w:rPr>
           <w:lang w:val="en-US"/>
         </w:rPr>
         <w:t>project summary</w:t>
       </w:r>
-      <w:bookmarkEnd w:id="6"/>
       <w:bookmarkEnd w:id="7"/>
+      <w:bookmarkEnd w:id="8"/>
       <w:r>
         <w:rPr>
           <w:lang w:val="en-US"/>
@@ -3517,96 +3471,69 @@
       </w:pPr>
     </w:p>
     <w:p>
-      <w:bookmarkStart w:id="8" w:name="_Toc163397566"/>
-      <w:bookmarkStart w:id="9" w:name="_Toc163408305"/>
+      <w:bookmarkStart w:id="9" w:name="_Toc163397566"/>
+      <w:bookmarkStart w:id="10" w:name="_Toc163408305"/>
       <w:r>
         <w:t>PRESENTAION DE L’ENTREPISE</w:t>
       </w:r>
-      <w:bookmarkEnd w:id="8"/>
       <w:bookmarkEnd w:id="9"/>
-    </w:p>
-    <w:p>
-      <w:bookmarkStart w:id="10" w:name="_Toc163397567"/>
-      <w:bookmarkStart w:id="11" w:name="_Toc163408306"/>
-      <w:proofErr w:type="spellStart"/>
-      <w:proofErr w:type="gramStart"/>
+      <w:bookmarkEnd w:id="10"/>
+    </w:p>
+    <w:p>
+      <w:bookmarkStart w:id="11" w:name="_Toc163397567"/>
+      <w:bookmarkStart w:id="12" w:name="_Toc163408306"/>
       <w:r>
         <w:lastRenderedPageBreak/>
         <w:t>afrimeta</w:t>
       </w:r>
-      <w:bookmarkEnd w:id="10"/>
       <w:bookmarkEnd w:id="11"/>
-      <w:proofErr w:type="spellEnd"/>
-      <w:proofErr w:type="gramEnd"/>
-    </w:p>
-    <w:p>
-      <w:proofErr w:type="spellStart"/>
-      <w:proofErr w:type="gramStart"/>
-      <w:r>
-        <w:t>afrimeta</w:t>
-      </w:r>
-      <w:proofErr w:type="spellEnd"/>
-      <w:proofErr w:type="gramEnd"/>
+      <w:bookmarkEnd w:id="12"/>
+    </w:p>
+    <w:p>
+      <w:r>
+        <w:t xml:space="preserve">afrimeta </w:t>
+      </w:r>
+      <w:r>
+        <w:t>est une société de service informatique situé à Lizy Sur Ourcq. Elle a été créée en 2023. Elle comporte un service développement composé d’un chef de projet et d’un développeur.</w:t>
+      </w:r>
+    </w:p>
+    <w:p>
+      <w:r>
+        <w:t xml:space="preserve">Les clients sont dans la </w:t>
+      </w:r>
+      <w:r>
+        <w:t>plupart</w:t>
+      </w:r>
+      <w:r>
+        <w:t xml:space="preserve"> des cas</w:t>
+      </w:r>
+      <w:r>
+        <w:t>,</w:t>
+      </w:r>
+      <w:r>
+        <w:t xml:space="preserve"> des commerçants, des propriétaires des magasins locaux, des businessmans </w:t>
+      </w:r>
+      <w:r>
+        <w:t xml:space="preserve">qui cherchent à rendre leur produit accessible à n’importe qu’elle moment. </w:t>
+      </w:r>
+    </w:p>
+    <w:p>
+      <w:r>
+        <w:br w:type="page"/>
+      </w:r>
+    </w:p>
+    <w:p/>
+    <w:p>
+      <w:pPr>
+        <w:pStyle w:val="Titre1"/>
+      </w:pPr>
+      <w:r>
+        <w:t>A</w:t>
+      </w:r>
       <w:r>
         <w:t xml:space="preserve"> </w:t>
       </w:r>
       <w:r>
-        <w:t xml:space="preserve">est une société de service informatique situé à </w:t>
-      </w:r>
-      <w:proofErr w:type="spellStart"/>
-      <w:r>
-        <w:t>Lizy</w:t>
-      </w:r>
-      <w:proofErr w:type="spellEnd"/>
-      <w:r>
-        <w:t xml:space="preserve"> Sur Ourcq. Elle a été créée en 2023. Elle comporte un service développement composé d’un chef de projet et d’un développeur.</w:t>
-      </w:r>
-    </w:p>
-    <w:p>
-      <w:r>
-        <w:t xml:space="preserve">Les clients sont dans la </w:t>
-      </w:r>
-      <w:r>
-        <w:t>plupart</w:t>
-      </w:r>
-      <w:r>
-        <w:t xml:space="preserve"> des cas</w:t>
-      </w:r>
-      <w:r>
-        <w:t>,</w:t>
-      </w:r>
-      <w:r>
-        <w:t xml:space="preserve"> des commerçants, des propriétaires des magasins locaux, des businessmans </w:t>
-      </w:r>
-      <w:r>
-        <w:t xml:space="preserve">qui cherchent à rendre leur produit accessible à n’importe </w:t>
-      </w:r>
-      <w:proofErr w:type="gramStart"/>
-      <w:r>
-        <w:t>qu’elle</w:t>
-      </w:r>
-      <w:proofErr w:type="gramEnd"/>
-      <w:r>
-        <w:t xml:space="preserve"> moment. </w:t>
-      </w:r>
-    </w:p>
-    <w:p>
-      <w:r>
-        <w:br w:type="page"/>
-      </w:r>
-    </w:p>
-    <w:p/>
-    <w:p>
-      <w:pPr>
-        <w:pStyle w:val="Titre1"/>
-      </w:pPr>
-      <w:r>
-        <w:t>A</w:t>
-      </w:r>
-      <w:r>
-        <w:t xml:space="preserve"> </w:t>
-      </w:r>
-      <w:r>
         <w:t>propos</w:t>
       </w:r>
     </w:p>
@@ -3619,47 +3546,8 @@
       </w:r>
     </w:p>
     <w:p>
-      <w:proofErr w:type="spellStart"/>
-      <w:proofErr w:type="gramStart"/>
-      <w:r>
-        <w:t>Uml</w:t>
-      </w:r>
-      <w:proofErr w:type="spellEnd"/>
-      <w:r>
-        <w:t>(</w:t>
-      </w:r>
-      <w:proofErr w:type="spellStart"/>
-      <w:proofErr w:type="gramEnd"/>
-      <w:r>
-        <w:t>Unified</w:t>
-      </w:r>
-      <w:proofErr w:type="spellEnd"/>
-      <w:r>
-        <w:t xml:space="preserve"> </w:t>
-      </w:r>
-      <w:proofErr w:type="spellStart"/>
-      <w:r>
-        <w:t>Language</w:t>
-      </w:r>
-      <w:proofErr w:type="spellEnd"/>
-      <w:r>
-        <w:t xml:space="preserve"> </w:t>
-      </w:r>
-      <w:proofErr w:type="spellStart"/>
-      <w:r>
-        <w:t>Modeling</w:t>
-      </w:r>
-      <w:proofErr w:type="spellEnd"/>
-      <w:r>
-        <w:t xml:space="preserve"> ou </w:t>
-      </w:r>
-      <w:proofErr w:type="spellStart"/>
-      <w:r>
-        <w:t>Language</w:t>
-      </w:r>
-      <w:proofErr w:type="spellEnd"/>
-      <w:r>
-        <w:t xml:space="preserve"> Unifier de modélisation en français)</w:t>
+      <w:r>
+        <w:t>Uml(Unified Language Modeling ou Language Unifier de modélisation en français)</w:t>
       </w:r>
     </w:p>
     <w:p>
@@ -3668,48 +3556,11 @@
       </w:r>
     </w:p>
     <w:p>
-      <w:proofErr w:type="spellStart"/>
-      <w:r>
-        <w:t>Uml</w:t>
-      </w:r>
-      <w:proofErr w:type="spellEnd"/>
-      <w:r>
-        <w:t xml:space="preserve"> est un </w:t>
-      </w:r>
-      <w:proofErr w:type="gramStart"/>
-      <w:r>
-        <w:t>langage  graphique</w:t>
-      </w:r>
-      <w:proofErr w:type="gramEnd"/>
-      <w:r>
-        <w:t xml:space="preserve"> destiné à la modélisation de système et de processus. C’est un </w:t>
-      </w:r>
-      <w:proofErr w:type="spellStart"/>
-      <w:r>
-        <w:t>language</w:t>
-      </w:r>
-      <w:proofErr w:type="spellEnd"/>
-      <w:r>
-        <w:t xml:space="preserve"> basé sur l’approche par Object</w:t>
-      </w:r>
-      <w:r>
-        <w:t xml:space="preserve">, cette approche est constituée de </w:t>
-      </w:r>
-      <w:proofErr w:type="gramStart"/>
-      <w:r>
-        <w:t>concepts(</w:t>
-      </w:r>
-      <w:proofErr w:type="gramEnd"/>
-      <w:r>
-        <w:t xml:space="preserve">objets, classes, spécialisation, composition) et de </w:t>
-      </w:r>
-      <w:proofErr w:type="spellStart"/>
-      <w:r>
-        <w:t>principoes</w:t>
-      </w:r>
-      <w:proofErr w:type="spellEnd"/>
-      <w:r>
-        <w:t>(abstraction, encapsulation)</w:t>
+      <w:r>
+        <w:t>Uml est un langage  graphique destiné à la modélisation de système et de processus. C’est un language basé sur l’approche par Object</w:t>
+      </w:r>
+      <w:r>
+        <w:t>, cette approche est constituée de concepts(objets, classes, spécialisation, composition) et de principoes(abstraction, encapsulation)</w:t>
       </w:r>
       <w:r>
         <w:t>.</w:t>
@@ -3717,124 +3568,29 @@
     </w:p>
     <w:p>
       <w:r>
-        <w:t xml:space="preserve">Il nous permet ainsi de de </w:t>
-      </w:r>
-      <w:proofErr w:type="spellStart"/>
-      <w:r>
-        <w:t>representer</w:t>
-      </w:r>
-      <w:proofErr w:type="spellEnd"/>
-      <w:r>
-        <w:t xml:space="preserve"> sous forme de </w:t>
-      </w:r>
-      <w:proofErr w:type="spellStart"/>
-      <w:r>
-        <w:t>schema</w:t>
-      </w:r>
-      <w:proofErr w:type="spellEnd"/>
-      <w:r>
-        <w:t xml:space="preserve"> une vue d’ensemble d’un système.</w:t>
-      </w:r>
-    </w:p>
-    <w:p>
-      <w:proofErr w:type="spellStart"/>
-      <w:r>
-        <w:t>Uml</w:t>
-      </w:r>
-      <w:proofErr w:type="spellEnd"/>
-      <w:r>
-        <w:t xml:space="preserve"> est </w:t>
-      </w:r>
-      <w:proofErr w:type="spellStart"/>
-      <w:r>
-        <w:t>est</w:t>
-      </w:r>
-      <w:proofErr w:type="spellEnd"/>
-      <w:r>
-        <w:t xml:space="preserve"> </w:t>
-      </w:r>
-      <w:proofErr w:type="spellStart"/>
-      <w:r>
-        <w:t>aujourdhui</w:t>
-      </w:r>
-      <w:proofErr w:type="spellEnd"/>
-      <w:r>
-        <w:t xml:space="preserve"> devenu un </w:t>
-      </w:r>
-      <w:proofErr w:type="spellStart"/>
-      <w:r>
-        <w:t>language</w:t>
-      </w:r>
-      <w:proofErr w:type="spellEnd"/>
-      <w:r>
-        <w:t xml:space="preserve"> de modélisation très répandu, </w:t>
-      </w:r>
-      <w:proofErr w:type="spellStart"/>
-      <w:r>
-        <w:t>notemment</w:t>
-      </w:r>
-      <w:proofErr w:type="spellEnd"/>
-      <w:r>
-        <w:t xml:space="preserve"> </w:t>
-      </w:r>
-      <w:proofErr w:type="spellStart"/>
-      <w:r>
-        <w:t>grace</w:t>
-      </w:r>
-      <w:proofErr w:type="spellEnd"/>
-      <w:r>
-        <w:t xml:space="preserve"> à sa richesse très répandu qui le rend abstrait de nombreux </w:t>
-      </w:r>
-      <w:proofErr w:type="spellStart"/>
-      <w:r>
-        <w:t>aspets</w:t>
-      </w:r>
-      <w:proofErr w:type="spellEnd"/>
-      <w:r>
-        <w:t xml:space="preserve"> techniques.</w:t>
-      </w:r>
-    </w:p>
-    <w:p>
-      <w:r>
-        <w:t>L’</w:t>
-      </w:r>
-      <w:proofErr w:type="spellStart"/>
-      <w:r>
-        <w:t>uml</w:t>
-      </w:r>
-      <w:proofErr w:type="spellEnd"/>
-      <w:r>
-        <w:t xml:space="preserve"> est constitué par deux approches.</w:t>
-      </w:r>
-    </w:p>
-    <w:p>
-      <w:r>
-        <w:t xml:space="preserve">Le </w:t>
-      </w:r>
-      <w:proofErr w:type="spellStart"/>
-      <w:r>
-        <w:t>processuss</w:t>
-      </w:r>
-      <w:proofErr w:type="spellEnd"/>
-      <w:r>
-        <w:t xml:space="preserve"> </w:t>
-      </w:r>
-      <w:proofErr w:type="gramStart"/>
-      <w:r>
-        <w:t>Unifié ,</w:t>
+        <w:t>Il nous permet ainsi de de representer sous forme de schema une vue d’ensemble d’un système.</w:t>
+      </w:r>
+    </w:p>
+    <w:p>
+      <w:r>
+        <w:t>Uml est est aujourdhui devenu un language de modélisation très répandu, notemment grace à sa richesse très répandu qui le rend abstrait de nombreux aspets techniques.</w:t>
+      </w:r>
+    </w:p>
+    <w:p>
+      <w:r>
+        <w:t>L’uml est constitué par deux approches.</w:t>
+      </w:r>
+    </w:p>
+    <w:p>
+      <w:r>
+        <w:t>Le processuss Unifié ,</w:t>
       </w:r>
       <w:r>
         <w:t>c’est</w:t>
       </w:r>
-      <w:proofErr w:type="gramEnd"/>
-      <w:r>
-        <w:t xml:space="preserve"> le processus de d’</w:t>
-      </w:r>
-      <w:proofErr w:type="spellStart"/>
-      <w:r>
-        <w:t>évéloppement</w:t>
-      </w:r>
-      <w:proofErr w:type="spellEnd"/>
+      <w:r>
+        <w:t xml:space="preserve"> le processus de d’évéloppement</w:t>
+      </w:r>
       <w:r>
         <w:t xml:space="preserve"> ou dévolution</w:t>
       </w:r>
@@ -3844,47 +3600,10 @@
     </w:p>
     <w:p>
       <w:r>
-        <w:t xml:space="preserve">L’architecture </w:t>
-      </w:r>
-      <w:proofErr w:type="spellStart"/>
-      <w:proofErr w:type="gramStart"/>
-      <w:r>
-        <w:t>Mda</w:t>
-      </w:r>
-      <w:proofErr w:type="spellEnd"/>
-      <w:r>
-        <w:t>(</w:t>
-      </w:r>
-      <w:proofErr w:type="gramEnd"/>
-      <w:r>
-        <w:t xml:space="preserve">Model </w:t>
-      </w:r>
-      <w:proofErr w:type="spellStart"/>
-      <w:r>
-        <w:t>Driven</w:t>
-      </w:r>
-      <w:proofErr w:type="spellEnd"/>
-      <w:r>
-        <w:t xml:space="preserve"> Architecture ou architecture guidé par les modèle)</w:t>
-      </w:r>
-      <w:r>
-        <w:t xml:space="preserve"> destiné à la réalisation des systèmes en faisant </w:t>
-      </w:r>
-      <w:proofErr w:type="spellStart"/>
-      <w:r>
-        <w:t>abtraction</w:t>
-      </w:r>
-      <w:proofErr w:type="spellEnd"/>
-      <w:r>
-        <w:t xml:space="preserve"> de la </w:t>
-      </w:r>
-      <w:proofErr w:type="spellStart"/>
-      <w:r>
-        <w:t>plate forme</w:t>
-      </w:r>
-      <w:proofErr w:type="spellEnd"/>
-      <w:r>
-        <w:t xml:space="preserve">  physique et de ses aspects technologiques.</w:t>
+        <w:t>L’architecture Mda(Model Driven Architecture ou architecture guidé par les modèle)</w:t>
+      </w:r>
+      <w:r>
+        <w:t xml:space="preserve"> destiné à la réalisation des systèmes en faisant abtraction de la plate forme  physique et de ses aspects technologiques.</w:t>
       </w:r>
     </w:p>
     <w:p>
@@ -3897,71 +3616,7 @@
     </w:p>
     <w:p>
       <w:r>
-        <w:t xml:space="preserve">Avec un </w:t>
-      </w:r>
-      <w:proofErr w:type="spellStart"/>
-      <w:r>
-        <w:t>language</w:t>
-      </w:r>
-      <w:proofErr w:type="spellEnd"/>
-      <w:r>
-        <w:t xml:space="preserve"> de programmation la description des </w:t>
-      </w:r>
-      <w:proofErr w:type="spellStart"/>
-      <w:r>
-        <w:t>objects</w:t>
-      </w:r>
-      <w:proofErr w:type="spellEnd"/>
-      <w:r>
-        <w:t xml:space="preserve"> est réalisé de façon formelle selon une syntaxe  rigoureux, cette syntaxe présente l’</w:t>
-      </w:r>
-      <w:proofErr w:type="spellStart"/>
-      <w:r>
-        <w:t>inconvenient</w:t>
-      </w:r>
-      <w:proofErr w:type="spellEnd"/>
-      <w:r>
-        <w:t xml:space="preserve"> de ne pas </w:t>
-      </w:r>
-      <w:proofErr w:type="spellStart"/>
-      <w:r>
-        <w:t>etre</w:t>
-      </w:r>
-      <w:proofErr w:type="spellEnd"/>
-      <w:r>
-        <w:t xml:space="preserve"> lisible par des nom programmeurs et être assez lente à déchiffrer même pour les programmeurs, les humains à la </w:t>
-      </w:r>
-      <w:proofErr w:type="spellStart"/>
-      <w:r>
-        <w:t>difference</w:t>
-      </w:r>
-      <w:proofErr w:type="spellEnd"/>
-      <w:r>
-        <w:t xml:space="preserve"> des machine préfère les </w:t>
-      </w:r>
-      <w:proofErr w:type="spellStart"/>
-      <w:r>
-        <w:t>languages</w:t>
-      </w:r>
-      <w:proofErr w:type="spellEnd"/>
-      <w:r>
-        <w:t xml:space="preserve"> graphique pour </w:t>
-      </w:r>
-      <w:proofErr w:type="spellStart"/>
-      <w:r>
-        <w:t>representer</w:t>
-      </w:r>
-      <w:proofErr w:type="spellEnd"/>
-      <w:r>
-        <w:t xml:space="preserve"> des abstraction car ils peuvent ainsi les métriser plus facilement et plus rapidement et obtenir une vue </w:t>
-      </w:r>
-      <w:proofErr w:type="spellStart"/>
-      <w:r>
-        <w:t>f’ensemble</w:t>
-      </w:r>
-      <w:proofErr w:type="spellEnd"/>
-      <w:r>
-        <w:t xml:space="preserve"> d’un système en un temps plus court</w:t>
+        <w:t>Avec un language de programmation la description des objects est réalisé de façon formelle selon une syntaxe  rigoureux, cette syntaxe présente l’inconvenient de ne pas etre lisible par des nom programmeurs et être assez lente à déchiffrer même pour les programmeurs, les humains à la difference des machine préfère les languages graphique pour representer des abstraction car ils peuvent ainsi les métriser plus facilement et plus rapidement et obtenir une vue f’ensemble d’un système en un temps plus court</w:t>
       </w:r>
       <w:r>
         <w:t>.</w:t>
@@ -3969,145 +3624,31 @@
     </w:p>
     <w:p>
       <w:r>
-        <w:t xml:space="preserve">Dans les années 1980 la notation graphique se </w:t>
-      </w:r>
-      <w:proofErr w:type="spellStart"/>
-      <w:proofErr w:type="gramStart"/>
-      <w:r>
-        <w:t>multiplierent</w:t>
-      </w:r>
-      <w:proofErr w:type="spellEnd"/>
-      <w:r>
-        <w:t xml:space="preserve"> ,</w:t>
-      </w:r>
-      <w:proofErr w:type="gramEnd"/>
-      <w:r>
-        <w:t xml:space="preserve"> chacun tente à sa manière  d’utiliser sa propre notation , et c’est en 1994 </w:t>
+        <w:t xml:space="preserve">Dans les années 1980 la notation graphique se multiplierent , chacun tente à sa manière  d’utiliser sa propre notation , et c’est en 1994 </w:t>
       </w:r>
       <w:r>
         <w:t xml:space="preserve">que </w:t>
       </w:r>
       <w:r>
-        <w:t xml:space="preserve">Jim </w:t>
-      </w:r>
-      <w:proofErr w:type="spellStart"/>
-      <w:r>
-        <w:t>RumBaugh</w:t>
-      </w:r>
-      <w:proofErr w:type="spellEnd"/>
-      <w:r>
-        <w:t xml:space="preserve"> et </w:t>
-      </w:r>
-      <w:proofErr w:type="spellStart"/>
-      <w:r>
-        <w:t>Grady</w:t>
-      </w:r>
-      <w:proofErr w:type="spellEnd"/>
-      <w:r>
-        <w:t xml:space="preserve"> </w:t>
-      </w:r>
-      <w:proofErr w:type="spellStart"/>
-      <w:r>
-        <w:t>Booch</w:t>
-      </w:r>
-      <w:proofErr w:type="spellEnd"/>
-      <w:r>
-        <w:t xml:space="preserve">  se regroupe et unifient leur notation, OMT pour Jim et la méthode </w:t>
-      </w:r>
-      <w:proofErr w:type="spellStart"/>
-      <w:r>
-        <w:t>Booch</w:t>
-      </w:r>
-      <w:proofErr w:type="spellEnd"/>
-      <w:r>
-        <w:t xml:space="preserve"> pour </w:t>
-      </w:r>
-      <w:proofErr w:type="spellStart"/>
-      <w:r>
-        <w:t>Grady</w:t>
-      </w:r>
-      <w:proofErr w:type="spellEnd"/>
+        <w:t>Jim RumBaugh et Grady Booch  se regroupe et unifient leur notation, OMT pour Jim et la méthode Booch pour Grady</w:t>
+      </w:r>
       <w:r>
         <w:t>.</w:t>
       </w:r>
     </w:p>
     <w:p>
       <w:r>
-        <w:t xml:space="preserve"> </w:t>
-      </w:r>
-      <w:proofErr w:type="gramStart"/>
-      <w:r>
-        <w:t>en</w:t>
-      </w:r>
-      <w:proofErr w:type="gramEnd"/>
-      <w:r>
-        <w:t xml:space="preserve"> 1995 </w:t>
-      </w:r>
-      <w:proofErr w:type="spellStart"/>
-      <w:r>
-        <w:t>Yvar</w:t>
-      </w:r>
-      <w:proofErr w:type="spellEnd"/>
-      <w:r>
-        <w:t xml:space="preserve"> Jacobson rejoint l’équipe et formant ainsi l’équipe des trois amigos et ces trois travailla au sein de la Rational Software.</w:t>
-      </w:r>
-    </w:p>
-    <w:p>
-      <w:r>
-        <w:t>En 1997 la version d’</w:t>
-      </w:r>
-      <w:proofErr w:type="spellStart"/>
-      <w:r>
-        <w:t>uml</w:t>
-      </w:r>
-      <w:proofErr w:type="spellEnd"/>
-      <w:r>
-        <w:t xml:space="preserve"> 1 .0 est publié, au fur et à </w:t>
-      </w:r>
-      <w:proofErr w:type="spellStart"/>
-      <w:r>
-        <w:t>mesur</w:t>
-      </w:r>
-      <w:proofErr w:type="spellEnd"/>
-      <w:r>
-        <w:t xml:space="preserve"> de l’évolution de la notation, la maintenance de la notation </w:t>
-      </w:r>
-      <w:proofErr w:type="spellStart"/>
-      <w:r>
-        <w:t>deviennait</w:t>
-      </w:r>
-      <w:proofErr w:type="spellEnd"/>
-      <w:r>
-        <w:t xml:space="preserve"> plus </w:t>
-      </w:r>
-      <w:proofErr w:type="gramStart"/>
-      <w:r>
-        <w:t>grand  ainsi</w:t>
-      </w:r>
-      <w:proofErr w:type="gramEnd"/>
-      <w:r>
-        <w:t xml:space="preserve"> ces trois amigo demandèrent une aide de OMG(Object Management Group), un </w:t>
-      </w:r>
-      <w:proofErr w:type="spellStart"/>
-      <w:r>
-        <w:t>consorxium</w:t>
-      </w:r>
-      <w:proofErr w:type="spellEnd"/>
-      <w:r>
-        <w:t xml:space="preserve"> de 800 sociétés et université travaillant dans les domaine de technologie de l’objet.</w:t>
-      </w:r>
-    </w:p>
-    <w:p>
-      <w:r>
-        <w:t xml:space="preserve">La notation UML fut adopté </w:t>
-      </w:r>
-      <w:proofErr w:type="gramStart"/>
-      <w:r>
-        <w:t>en  Novembre</w:t>
-      </w:r>
-      <w:proofErr w:type="gramEnd"/>
-      <w:r>
-        <w:t xml:space="preserve"> 1997 par OMG  dans sa version 1.1</w:t>
+        <w:t xml:space="preserve"> en 1995 Yvar Jacobson rejoint l’équipe et formant ainsi l’équipe des trois amigos et ces trois travailla au sein de la Rational Software.</w:t>
+      </w:r>
+    </w:p>
+    <w:p>
+      <w:r>
+        <w:t>En 1997 la version d’uml 1 .0 est publié, au fur et à mesur de l’évolution de la notation, la maintenance de la notation deviennait plus grand  ainsi ces trois amigo demandèrent une aide de OMG(Object Management Group), un consorxium de 800 sociétés et université travaillant dans les domaine de technologie de l’objet.</w:t>
+      </w:r>
+    </w:p>
+    <w:p>
+      <w:r>
+        <w:t>La notation UML fut adopté en  Novembre 1997 par OMG  dans sa version 1.1</w:t>
       </w:r>
       <w:r>
         <w:t>.</w:t>
@@ -4115,52 +3656,12 @@
     </w:p>
     <w:p>
       <w:r>
-        <w:t xml:space="preserve">L’OMG crée en son sein une </w:t>
-      </w:r>
-      <w:proofErr w:type="spellStart"/>
-      <w:r>
-        <w:t>task</w:t>
-      </w:r>
-      <w:proofErr w:type="spellEnd"/>
-      <w:r>
-        <w:t xml:space="preserve"> force chargé de l’</w:t>
-      </w:r>
-      <w:proofErr w:type="spellStart"/>
-      <w:r>
-        <w:t>évolutrion</w:t>
-      </w:r>
-      <w:proofErr w:type="spellEnd"/>
-      <w:r>
-        <w:t xml:space="preserve"> d’UML.</w:t>
-      </w:r>
-    </w:p>
-    <w:p>
-      <w:r>
-        <w:t xml:space="preserve">Ci </w:t>
-      </w:r>
-      <w:proofErr w:type="spellStart"/>
-      <w:r>
-        <w:t>dessou</w:t>
-      </w:r>
-      <w:proofErr w:type="spellEnd"/>
-      <w:r>
-        <w:t xml:space="preserve">, le diagramme d’activé, </w:t>
-      </w:r>
-      <w:proofErr w:type="spellStart"/>
-      <w:r>
-        <w:t>representant</w:t>
-      </w:r>
-      <w:proofErr w:type="spellEnd"/>
-      <w:r>
-        <w:t xml:space="preserve"> </w:t>
-      </w:r>
-      <w:proofErr w:type="spellStart"/>
-      <w:r>
-        <w:t>aisni</w:t>
-      </w:r>
-      <w:proofErr w:type="spellEnd"/>
-      <w:r>
-        <w:t xml:space="preserve"> l’évolution d’UML.</w:t>
+        <w:t>L’OMG crée en son sein une task force chargé de l’évolutrion d’UML.</w:t>
+      </w:r>
+    </w:p>
+    <w:p>
+      <w:r>
+        <w:t>Ci dessou, le diagramme d’activé, representant aisni l’évolution d’UML.</w:t>
       </w:r>
     </w:p>
     <w:p/>
@@ -4376,15 +3877,7 @@
         </w:drawing>
       </w:r>
       <w:r>
-        <w:t xml:space="preserve">*****$ </w:t>
-      </w:r>
-      <w:proofErr w:type="spellStart"/>
-      <w:r>
-        <w:t>schema</w:t>
-      </w:r>
-      <w:proofErr w:type="spellEnd"/>
-      <w:r>
-        <w:t xml:space="preserve"> confer page 19, livre UML 2.5</w:t>
+        <w:t>*****$ schema confer page 19, livre UML 2.5</w:t>
       </w:r>
     </w:p>
     <w:p/>
@@ -4403,39 +3896,7 @@
     </w:p>
     <w:p>
       <w:r>
-        <w:t xml:space="preserve">Chaque </w:t>
-      </w:r>
-      <w:proofErr w:type="spellStart"/>
-      <w:r>
-        <w:t>directove</w:t>
-      </w:r>
-      <w:proofErr w:type="spellEnd"/>
-      <w:r>
-        <w:t xml:space="preserve"> définit qui fait quoi et </w:t>
-      </w:r>
-      <w:proofErr w:type="spellStart"/>
-      <w:r>
-        <w:t>a</w:t>
-      </w:r>
-      <w:proofErr w:type="spellEnd"/>
-      <w:r>
-        <w:t xml:space="preserve"> quel moment, il permet en </w:t>
-      </w:r>
-      <w:proofErr w:type="spellStart"/>
-      <w:r>
-        <w:t>dautre</w:t>
-      </w:r>
-      <w:proofErr w:type="spellEnd"/>
-      <w:r>
-        <w:t xml:space="preserve"> terme de structurer les </w:t>
-      </w:r>
-      <w:proofErr w:type="spellStart"/>
-      <w:r>
-        <w:t>differents</w:t>
-      </w:r>
-      <w:proofErr w:type="spellEnd"/>
-      <w:r>
-        <w:t xml:space="preserve"> étapes d’un projet</w:t>
+        <w:t>Chaque directove définit qui fait quoi et a quel moment, il permet en dautre terme de structurer les differents étapes d’un projet</w:t>
       </w:r>
       <w:r>
         <w:t xml:space="preserve"> informatique</w:t>
@@ -4451,187 +3912,46 @@
     </w:p>
     <w:p>
       <w:r>
-        <w:t xml:space="preserve">Le processus unifié est </w:t>
-      </w:r>
-      <w:proofErr w:type="spellStart"/>
-      <w:proofErr w:type="gramStart"/>
-      <w:r>
-        <w:t>incremental</w:t>
-      </w:r>
-      <w:proofErr w:type="spellEnd"/>
-      <w:r>
-        <w:t xml:space="preserve"> ,</w:t>
-      </w:r>
-      <w:proofErr w:type="gramEnd"/>
-      <w:r>
-        <w:t xml:space="preserve"> un </w:t>
-      </w:r>
-      <w:proofErr w:type="spellStart"/>
-      <w:r>
-        <w:t>project</w:t>
-      </w:r>
-      <w:proofErr w:type="spellEnd"/>
-      <w:r>
-        <w:t xml:space="preserve"> est divisé en une suite d’</w:t>
-      </w:r>
-      <w:proofErr w:type="spellStart"/>
-      <w:r>
-        <w:t>itération.chaque</w:t>
-      </w:r>
-      <w:proofErr w:type="spellEnd"/>
-      <w:r>
-        <w:t xml:space="preserve"> itération est une brique ajoutée à </w:t>
-      </w:r>
-      <w:proofErr w:type="spellStart"/>
-      <w:r>
-        <w:t>litération</w:t>
-      </w:r>
-      <w:proofErr w:type="spellEnd"/>
+        <w:t>Le processus unifié est incremental , un project est divisé en une suite d’itération.chaque itération est une brique ajoutée à litération précédentequi doit donc avoir été préalablement réalisé.quand la dernière itération est réalisé, c’est le projet dans son intégralisé qui est alors achevé.</w:t>
+      </w:r>
+    </w:p>
+    <w:p>
+      <w:r>
+        <w:t>Le processus unifié est itératif en ce sens que chaque itération est réalisée avec les meme activités</w:t>
+      </w:r>
       <w:r>
         <w:t xml:space="preserve"> </w:t>
       </w:r>
-      <w:proofErr w:type="spellStart"/>
-      <w:r>
-        <w:t>précédentequi</w:t>
-      </w:r>
-      <w:proofErr w:type="spellEnd"/>
-      <w:r>
-        <w:t xml:space="preserve"> doit donc avoir été préalablement </w:t>
-      </w:r>
-      <w:proofErr w:type="spellStart"/>
-      <w:r>
-        <w:t>réalisé.quand</w:t>
-      </w:r>
-      <w:proofErr w:type="spellEnd"/>
-      <w:r>
-        <w:t xml:space="preserve"> la dernière itération est réalisé, c’est le projet dans son </w:t>
-      </w:r>
-      <w:proofErr w:type="spellStart"/>
-      <w:r>
-        <w:t>intégralisé</w:t>
-      </w:r>
-      <w:proofErr w:type="spellEnd"/>
-      <w:r>
-        <w:t xml:space="preserve"> qui est alors achevé.</w:t>
-      </w:r>
-    </w:p>
-    <w:p>
-      <w:r>
-        <w:t xml:space="preserve">Le processus unifié est itératif en ce sens que chaque itération est réalisée avec les </w:t>
-      </w:r>
-      <w:proofErr w:type="spellStart"/>
-      <w:r>
-        <w:t>meme</w:t>
-      </w:r>
-      <w:proofErr w:type="spellEnd"/>
-      <w:r>
-        <w:t xml:space="preserve"> activités</w:t>
+      <w:r>
+        <w:t xml:space="preserve">A </w:t>
+      </w:r>
+      <w:r>
+        <w:t>l’</w:t>
+      </w:r>
+      <w:r>
+        <w:t>issu de chaque itération un livraison partielle de litération est évalué.</w:t>
+      </w:r>
+    </w:p>
+    <w:p>
+      <w:pPr>
+        <w:pStyle w:val="Titre2"/>
+      </w:pPr>
+      <w:r>
+        <w:t>Avantage </w:t>
+      </w:r>
+    </w:p>
+    <w:p>
+      <w:r>
+        <w:t xml:space="preserve">Les auteurs du processus unifié propose cette approche incrémentale et </w:t>
+      </w:r>
+      <w:r>
+        <w:t>itérative pour éviter de traiter un gros projet dans sa globalité avec une livraison intervenant longtemps apres la rédacion du cahier des charges. En effet dans unntel cas il est facile d’imaginer que les besoin du client auront évoluer</w:t>
       </w:r>
       <w:r>
         <w:t xml:space="preserve"> </w:t>
       </w:r>
       <w:r>
-        <w:t xml:space="preserve">A </w:t>
-      </w:r>
-      <w:r>
-        <w:t>l’</w:t>
-      </w:r>
-      <w:r>
-        <w:t xml:space="preserve">issu de chaque itération </w:t>
-      </w:r>
-      <w:proofErr w:type="gramStart"/>
-      <w:r>
-        <w:t>un livraison</w:t>
-      </w:r>
-      <w:proofErr w:type="gramEnd"/>
-      <w:r>
-        <w:t xml:space="preserve"> partielle de </w:t>
-      </w:r>
-      <w:proofErr w:type="spellStart"/>
-      <w:r>
-        <w:t>litération</w:t>
-      </w:r>
-      <w:proofErr w:type="spellEnd"/>
-      <w:r>
-        <w:t xml:space="preserve"> est évalué.</w:t>
-      </w:r>
-    </w:p>
-    <w:p>
-      <w:pPr>
-        <w:pStyle w:val="Titre2"/>
-      </w:pPr>
-      <w:r>
-        <w:t>Avantage </w:t>
-      </w:r>
-    </w:p>
-    <w:p>
-      <w:r>
-        <w:t xml:space="preserve">Les auteurs du processus unifié </w:t>
-      </w:r>
-      <w:proofErr w:type="gramStart"/>
-      <w:r>
-        <w:t>propose</w:t>
-      </w:r>
-      <w:proofErr w:type="gramEnd"/>
-      <w:r>
-        <w:t xml:space="preserve"> cette approche incrémentale et </w:t>
-      </w:r>
-      <w:r>
-        <w:t xml:space="preserve">itérative pour éviter de traiter un gros projet dans sa globalité avec une livraison intervenant longtemps </w:t>
-      </w:r>
-      <w:proofErr w:type="spellStart"/>
-      <w:r>
-        <w:t>apres</w:t>
-      </w:r>
-      <w:proofErr w:type="spellEnd"/>
-      <w:r>
-        <w:t xml:space="preserve"> la </w:t>
-      </w:r>
-      <w:proofErr w:type="spellStart"/>
-      <w:r>
-        <w:t>rédacion</w:t>
-      </w:r>
-      <w:proofErr w:type="spellEnd"/>
-      <w:r>
-        <w:t xml:space="preserve"> du cahier des charges. En effet dans </w:t>
-      </w:r>
-      <w:proofErr w:type="spellStart"/>
-      <w:r>
-        <w:t>unntel</w:t>
-      </w:r>
-      <w:proofErr w:type="spellEnd"/>
-      <w:r>
-        <w:t xml:space="preserve"> cas il est facile d’imaginer que </w:t>
-      </w:r>
-      <w:proofErr w:type="gramStart"/>
-      <w:r>
-        <w:t>les besoin</w:t>
-      </w:r>
-      <w:proofErr w:type="gramEnd"/>
-      <w:r>
-        <w:t xml:space="preserve"> du client auront évoluer</w:t>
-      </w:r>
-      <w:r>
-        <w:t xml:space="preserve"> </w:t>
-      </w:r>
-      <w:r>
-        <w:t xml:space="preserve">et qu’il n’aura </w:t>
-      </w:r>
-      <w:proofErr w:type="spellStart"/>
-      <w:r>
-        <w:t>guere</w:t>
-      </w:r>
-      <w:proofErr w:type="spellEnd"/>
-      <w:r>
-        <w:t xml:space="preserve"> de souvenirs de ce qu’il avait demandé dans le cahier de charge. Un conflit peut alors </w:t>
-      </w:r>
-      <w:proofErr w:type="spellStart"/>
-      <w:r>
-        <w:t>aisement</w:t>
-      </w:r>
-      <w:proofErr w:type="spellEnd"/>
-      <w:r>
-        <w:t xml:space="preserve"> se produire là ou une approche incrémentale et itérative l’aurait évité.</w:t>
+        <w:t>et qu’il n’aura guere de souvenirs de ce qu’il avait demandé dans le cahier de charge. Un conflit peut alors aisement se produire là ou une approche incrémentale et itérative l’aurait évité.</w:t>
       </w:r>
     </w:p>
     <w:p>
@@ -4658,31 +3978,7 @@
     </w:p>
     <w:p>
       <w:r>
-        <w:t xml:space="preserve">C’est dans cette phase que nous allons réaliser les cas d’utilisations pour </w:t>
-      </w:r>
-      <w:proofErr w:type="spellStart"/>
-      <w:r>
-        <w:t>décrires</w:t>
-      </w:r>
-      <w:proofErr w:type="spellEnd"/>
-      <w:r>
-        <w:t xml:space="preserve"> les exigences fonctionnelles </w:t>
-      </w:r>
-      <w:proofErr w:type="gramStart"/>
-      <w:r>
-        <w:t>attendues  après</w:t>
-      </w:r>
-      <w:proofErr w:type="gramEnd"/>
-      <w:r>
-        <w:t xml:space="preserve"> la lecture minutieuse du </w:t>
-      </w:r>
-      <w:proofErr w:type="spellStart"/>
-      <w:r>
-        <w:t>cachier</w:t>
-      </w:r>
-      <w:proofErr w:type="spellEnd"/>
-      <w:r>
-        <w:t xml:space="preserve"> de charge.</w:t>
+        <w:t>C’est dans cette phase que nous allons réaliser les cas d’utilisations pour décrires les exigences fonctionnelles attendues  après la lecture minutieuse du cachier de charge.</w:t>
       </w:r>
     </w:p>
     <w:p>
@@ -4718,21 +4014,7 @@
         <w:rPr>
           <w:lang w:val="fr-FR"/>
         </w:rPr>
-        <w:t xml:space="preserve">Affection d’un </w:t>
-      </w:r>
-      <w:proofErr w:type="spellStart"/>
-      <w:r>
-        <w:rPr>
-          <w:lang w:val="fr-FR"/>
-        </w:rPr>
-        <w:t>website</w:t>
-      </w:r>
-      <w:proofErr w:type="spellEnd"/>
-      <w:r>
-        <w:rPr>
-          <w:lang w:val="fr-FR"/>
-        </w:rPr>
-        <w:t xml:space="preserve"> à un magasin</w:t>
+        <w:t>Affection d’un website à un magasin</w:t>
       </w:r>
     </w:p>
     <w:p>
@@ -4746,21 +4028,7 @@
         <w:rPr>
           <w:lang w:val="fr-FR"/>
         </w:rPr>
-        <w:t xml:space="preserve">Achat des produits dans un </w:t>
-      </w:r>
-      <w:proofErr w:type="spellStart"/>
-      <w:r>
-        <w:rPr>
-          <w:lang w:val="fr-FR"/>
-        </w:rPr>
-        <w:t>website</w:t>
-      </w:r>
-      <w:proofErr w:type="spellEnd"/>
-      <w:r>
-        <w:rPr>
-          <w:lang w:val="fr-FR"/>
-        </w:rPr>
-        <w:t xml:space="preserve"> </w:t>
+        <w:t xml:space="preserve">Achat des produits dans un website </w:t>
       </w:r>
     </w:p>
     <w:p>
@@ -4782,21 +4050,7 @@
         <w:rPr>
           <w:lang w:val="fr-FR"/>
         </w:rPr>
-        <w:t xml:space="preserve">Un acteur d’écrit le rôle qu’un utilisateur externe du système prend lors d’une </w:t>
-      </w:r>
-      <w:proofErr w:type="spellStart"/>
-      <w:r>
-        <w:rPr>
-          <w:lang w:val="fr-FR"/>
-        </w:rPr>
-        <w:t>intéraction</w:t>
-      </w:r>
-      <w:proofErr w:type="spellEnd"/>
-      <w:r>
-        <w:rPr>
-          <w:lang w:val="fr-FR"/>
-        </w:rPr>
-        <w:t xml:space="preserve"> avec le système</w:t>
+        <w:t>Un acteur d’écrit le rôle qu’un utilisateur externe du système prend lors d’une intéraction avec le système</w:t>
       </w:r>
     </w:p>
     <w:p>
@@ -4822,16 +4076,8 @@
         <w:rPr>
           <w:lang w:val="fr-FR"/>
         </w:rPr>
-        <w:t xml:space="preserve"> d’un </w:t>
-      </w:r>
-      <w:proofErr w:type="spellStart"/>
-      <w:r>
-        <w:rPr>
-          <w:lang w:val="fr-FR"/>
-        </w:rPr>
-        <w:t>website</w:t>
-      </w:r>
-      <w:proofErr w:type="spellEnd"/>
+        <w:t xml:space="preserve"> d’un website</w:t>
+      </w:r>
       <w:r>
         <w:rPr>
           <w:lang w:val="fr-FR"/>
@@ -4868,21 +4114,7 @@
         <w:rPr>
           <w:lang w:val="fr-FR"/>
         </w:rPr>
-        <w:t xml:space="preserve"> le </w:t>
-      </w:r>
-      <w:proofErr w:type="spellStart"/>
-      <w:r>
-        <w:rPr>
-          <w:lang w:val="fr-FR"/>
-        </w:rPr>
-        <w:t>website</w:t>
-      </w:r>
-      <w:proofErr w:type="spellEnd"/>
-      <w:r>
-        <w:rPr>
-          <w:lang w:val="fr-FR"/>
-        </w:rPr>
-        <w:t xml:space="preserve"> à un magasin constitu</w:t>
+        <w:t xml:space="preserve"> le website à un magasin constitu</w:t>
       </w:r>
       <w:r>
         <w:rPr>
@@ -4902,13 +4134,8 @@
         <w:pStyle w:val="Titre2"/>
       </w:pPr>
       <w:r>
-        <w:t xml:space="preserve">Les </w:t>
-      </w:r>
-      <w:proofErr w:type="spellStart"/>
-      <w:r>
-        <w:t>sénarios</w:t>
-      </w:r>
-      <w:proofErr w:type="spellEnd"/>
+        <w:t>Les sénarios</w:t>
+      </w:r>
     </w:p>
     <w:p>
       <w:pPr>
@@ -4921,21 +4148,7 @@
         <w:rPr>
           <w:lang w:val="fr-FR"/>
         </w:rPr>
-        <w:t xml:space="preserve">Un </w:t>
-      </w:r>
-      <w:proofErr w:type="spellStart"/>
-      <w:r>
-        <w:rPr>
-          <w:lang w:val="fr-FR"/>
-        </w:rPr>
-        <w:t>sénariot</w:t>
-      </w:r>
-      <w:proofErr w:type="spellEnd"/>
-      <w:r>
-        <w:rPr>
-          <w:lang w:val="fr-FR"/>
-        </w:rPr>
-        <w:t xml:space="preserve"> est une insta</w:t>
+        <w:t>Un sénariot est une insta</w:t>
       </w:r>
       <w:r>
         <w:rPr>
@@ -4947,91 +4160,7 @@
         <w:rPr>
           <w:lang w:val="fr-FR"/>
         </w:rPr>
-        <w:t xml:space="preserve">ce d’un cas d’utilisation dans laquelle </w:t>
-      </w:r>
-      <w:proofErr w:type="gramStart"/>
-      <w:r>
-        <w:rPr>
-          <w:lang w:val="fr-FR"/>
-        </w:rPr>
-        <w:t>toute les conditions relatives</w:t>
-      </w:r>
-      <w:proofErr w:type="gramEnd"/>
-      <w:r>
-        <w:rPr>
-          <w:lang w:val="fr-FR"/>
-        </w:rPr>
-        <w:t xml:space="preserve"> aux </w:t>
-      </w:r>
-      <w:proofErr w:type="spellStart"/>
-      <w:r>
-        <w:rPr>
-          <w:lang w:val="fr-FR"/>
-        </w:rPr>
-        <w:t>differents</w:t>
-      </w:r>
-      <w:proofErr w:type="spellEnd"/>
-      <w:r>
-        <w:rPr>
-          <w:lang w:val="fr-FR"/>
-        </w:rPr>
-        <w:t xml:space="preserve"> </w:t>
-      </w:r>
-      <w:proofErr w:type="spellStart"/>
-      <w:r>
-        <w:rPr>
-          <w:lang w:val="fr-FR"/>
-        </w:rPr>
-        <w:t>événément</w:t>
-      </w:r>
-      <w:proofErr w:type="spellEnd"/>
-      <w:r>
-        <w:rPr>
-          <w:lang w:val="fr-FR"/>
-        </w:rPr>
-        <w:t xml:space="preserve"> </w:t>
-      </w:r>
-      <w:proofErr w:type="spellStart"/>
-      <w:r>
-        <w:rPr>
-          <w:lang w:val="fr-FR"/>
-        </w:rPr>
-        <w:t>on</w:t>
-      </w:r>
-      <w:proofErr w:type="spellEnd"/>
-      <w:r>
-        <w:rPr>
-          <w:lang w:val="fr-FR"/>
-        </w:rPr>
-        <w:t xml:space="preserve"> été fixées. Un cas d’utilisation correspond à </w:t>
-      </w:r>
-      <w:proofErr w:type="spellStart"/>
-      <w:r>
-        <w:rPr>
-          <w:lang w:val="fr-FR"/>
-        </w:rPr>
-        <w:t>plusieur</w:t>
-      </w:r>
-      <w:proofErr w:type="spellEnd"/>
-      <w:r>
-        <w:rPr>
-          <w:lang w:val="fr-FR"/>
-        </w:rPr>
-        <w:t xml:space="preserve"> </w:t>
-      </w:r>
-      <w:proofErr w:type="spellStart"/>
-      <w:r>
-        <w:rPr>
-          <w:lang w:val="fr-FR"/>
-        </w:rPr>
-        <w:t>sénarios</w:t>
-      </w:r>
-      <w:proofErr w:type="spellEnd"/>
-      <w:r>
-        <w:rPr>
-          <w:lang w:val="fr-FR"/>
-        </w:rPr>
-        <w:t>.</w:t>
+        <w:t>ce d’un cas d’utilisation dans laquelle toute les conditions relatives aux differents événément on été fixées. Un cas d’utilisation correspond à plusieur sénarios.</w:t>
       </w:r>
     </w:p>
     <w:p>
@@ -5051,21 +4180,7 @@
         <w:rPr>
           <w:lang w:val="fr-FR"/>
         </w:rPr>
-        <w:t xml:space="preserve"> le </w:t>
-      </w:r>
-      <w:proofErr w:type="spellStart"/>
-      <w:r>
-        <w:rPr>
-          <w:lang w:val="fr-FR"/>
-        </w:rPr>
-        <w:t>sénario</w:t>
-      </w:r>
-      <w:proofErr w:type="spellEnd"/>
-      <w:r>
-        <w:rPr>
-          <w:lang w:val="fr-FR"/>
-        </w:rPr>
-        <w:t xml:space="preserve"> se présente comme suit :</w:t>
+        <w:t xml:space="preserve"> le sénario se présente comme suit :</w:t>
       </w:r>
     </w:p>
     <w:p>
@@ -5097,21 +4212,7 @@
         <w:rPr>
           <w:lang w:val="fr-FR"/>
         </w:rPr>
-        <w:t xml:space="preserve"> </w:t>
-      </w:r>
-      <w:proofErr w:type="spellStart"/>
-      <w:r>
-        <w:rPr>
-          <w:lang w:val="fr-FR"/>
-        </w:rPr>
-        <w:t>website</w:t>
-      </w:r>
-      <w:proofErr w:type="spellEnd"/>
-      <w:r>
-        <w:rPr>
-          <w:lang w:val="fr-FR"/>
-        </w:rPr>
-        <w:t xml:space="preserve"> à un</w:t>
+        <w:t xml:space="preserve"> website à un</w:t>
       </w:r>
       <w:r>
         <w:rPr>
@@ -5123,57 +4224,7 @@
         <w:rPr>
           <w:lang w:val="fr-FR"/>
         </w:rPr>
-        <w:t xml:space="preserve"> </w:t>
-      </w:r>
-      <w:proofErr w:type="spellStart"/>
-      <w:proofErr w:type="gramStart"/>
-      <w:r>
-        <w:rPr>
-          <w:lang w:val="fr-FR"/>
-        </w:rPr>
-        <w:t>magazin</w:t>
-      </w:r>
-      <w:proofErr w:type="spellEnd"/>
-      <w:r>
-        <w:rPr>
-          <w:lang w:val="fr-FR"/>
-        </w:rPr>
-        <w:t xml:space="preserve"> ,</w:t>
-      </w:r>
-      <w:proofErr w:type="gramEnd"/>
-      <w:r>
-        <w:rPr>
-          <w:lang w:val="fr-FR"/>
-        </w:rPr>
-        <w:t xml:space="preserve"> constitue un </w:t>
-      </w:r>
-      <w:proofErr w:type="spellStart"/>
-      <w:r>
-        <w:rPr>
-          <w:lang w:val="fr-FR"/>
-        </w:rPr>
-        <w:t>sénario</w:t>
-      </w:r>
-      <w:proofErr w:type="spellEnd"/>
-      <w:r>
-        <w:rPr>
-          <w:lang w:val="fr-FR"/>
-        </w:rPr>
-        <w:t xml:space="preserve"> du cas d’utilisation affectation d’un </w:t>
-      </w:r>
-      <w:proofErr w:type="spellStart"/>
-      <w:r>
-        <w:rPr>
-          <w:lang w:val="fr-FR"/>
-        </w:rPr>
-        <w:t>website</w:t>
-      </w:r>
-      <w:proofErr w:type="spellEnd"/>
-      <w:r>
-        <w:rPr>
-          <w:lang w:val="fr-FR"/>
-        </w:rPr>
-        <w:t>.</w:t>
+        <w:t xml:space="preserve"> magazin , constitue un sénario du cas d’utilisation affectation d’un website.</w:t>
       </w:r>
     </w:p>
     <w:p>
@@ -5233,13 +4284,13 @@
     <w:p/>
     <w:p/>
     <w:p>
-      <w:bookmarkStart w:id="12" w:name="_Toc163397569"/>
-      <w:bookmarkStart w:id="13" w:name="_Toc163408307"/>
+      <w:bookmarkStart w:id="13" w:name="_Toc163397569"/>
+      <w:bookmarkStart w:id="14" w:name="_Toc163408307"/>
       <w:r>
         <w:t>DESCRIPTION ET CAHIER DE CHARGE DU PROJET</w:t>
       </w:r>
-      <w:bookmarkEnd w:id="12"/>
       <w:bookmarkEnd w:id="13"/>
+      <w:bookmarkEnd w:id="14"/>
     </w:p>
     <w:p>
       <w:r>
@@ -5266,15 +4317,7 @@
         <w:t xml:space="preserve"> </w:t>
       </w:r>
       <w:r>
-        <w:t xml:space="preserve">entre </w:t>
-      </w:r>
-      <w:proofErr w:type="gramStart"/>
-      <w:r>
-        <w:t>ces différent acteurs</w:t>
-      </w:r>
-      <w:proofErr w:type="gramEnd"/>
-      <w:r>
-        <w:t> :</w:t>
+        <w:t>entre ces différent acteurs :</w:t>
       </w:r>
     </w:p>
     <w:p>
@@ -5303,11 +4346,9 @@
       <w:r>
         <w:tab/>
       </w:r>
-      <w:proofErr w:type="spellStart"/>
       <w:r>
         <w:t>Website</w:t>
       </w:r>
-      <w:proofErr w:type="spellEnd"/>
       <w:r>
         <w:t xml:space="preserve"> </w:t>
       </w:r>
@@ -5394,13 +4435,8 @@
       </w:r>
     </w:p>
     <w:p>
-      <w:proofErr w:type="gramStart"/>
-      <w:r>
-        <w:t>Enfin ,</w:t>
-      </w:r>
-      <w:proofErr w:type="gramEnd"/>
-      <w:r>
-        <w:t xml:space="preserve"> je suis le seul à mener </w:t>
+      <w:r>
+        <w:t xml:space="preserve">Enfin , je suis le seul à mener </w:t>
       </w:r>
       <w:r>
         <w:t>le projet de sa phase d’inspection jusqu’à sa phase de transition c’est-à-dire jusqu’à son déploiement.</w:t>
@@ -5408,53 +4444,38 @@
     </w:p>
     <w:p/>
     <w:p>
-      <w:bookmarkStart w:id="14" w:name="_Toc163397570"/>
-      <w:bookmarkStart w:id="15" w:name="_Toc163408308"/>
+      <w:bookmarkStart w:id="15" w:name="_Toc163397570"/>
+      <w:bookmarkStart w:id="16" w:name="_Toc163408308"/>
       <w:r>
         <w:t>ANALISE DE L’EXISTANT</w:t>
       </w:r>
-      <w:bookmarkEnd w:id="14"/>
       <w:bookmarkEnd w:id="15"/>
+      <w:bookmarkEnd w:id="16"/>
       <w:r>
         <w:t xml:space="preserve"> </w:t>
       </w:r>
     </w:p>
     <w:p>
-      <w:bookmarkStart w:id="16" w:name="_Toc163397571"/>
-      <w:bookmarkStart w:id="17" w:name="_Toc163408309"/>
-      <w:proofErr w:type="gramStart"/>
-      <w:r>
-        <w:t>existant</w:t>
-      </w:r>
-      <w:proofErr w:type="gramEnd"/>
-      <w:r>
-        <w:t xml:space="preserve"> au sein de l’entreprise</w:t>
-      </w:r>
-      <w:bookmarkEnd w:id="16"/>
+      <w:bookmarkStart w:id="17" w:name="_Toc163397571"/>
+      <w:bookmarkStart w:id="18" w:name="_Toc163408309"/>
+      <w:r>
+        <w:t>existant au sein de l’entreprise</w:t>
+      </w:r>
       <w:bookmarkEnd w:id="17"/>
+      <w:bookmarkEnd w:id="18"/>
       <w:r>
         <w:t xml:space="preserve"> </w:t>
       </w:r>
     </w:p>
     <w:p>
-      <w:bookmarkStart w:id="18" w:name="_Toc163397572"/>
-      <w:proofErr w:type="gramStart"/>
-      <w:r>
-        <w:t>le</w:t>
-      </w:r>
-      <w:proofErr w:type="gramEnd"/>
+      <w:bookmarkStart w:id="19" w:name="_Toc163397572"/>
+      <w:r>
+        <w:t>le telephone</w:t>
+      </w:r>
+      <w:bookmarkEnd w:id="19"/>
       <w:r>
         <w:t xml:space="preserve"> </w:t>
       </w:r>
-      <w:proofErr w:type="spellStart"/>
-      <w:r>
-        <w:t>telephone</w:t>
-      </w:r>
-      <w:bookmarkEnd w:id="18"/>
-      <w:proofErr w:type="spellEnd"/>
-      <w:r>
-        <w:t xml:space="preserve"> </w:t>
-      </w:r>
     </w:p>
     <w:p>
       <w:r>
@@ -5488,15 +4509,7 @@
         <w:t>lé</w:t>
       </w:r>
       <w:r>
-        <w:t xml:space="preserve">phone ne présente pas que des </w:t>
-      </w:r>
-      <w:proofErr w:type="gramStart"/>
-      <w:r>
-        <w:t>problèmes ,</w:t>
-      </w:r>
-      <w:proofErr w:type="gramEnd"/>
-      <w:r>
-        <w:t xml:space="preserve"> il y’a en effet certain avantage</w:t>
+        <w:t>phone ne présente pas que des problèmes , il y’a en effet certain avantage</w:t>
       </w:r>
       <w:r>
         <w:t xml:space="preserve">s </w:t>
@@ -5509,13 +4522,13 @@
       </w:r>
     </w:p>
     <w:p>
-      <w:bookmarkStart w:id="19" w:name="_Toc163397573"/>
-      <w:bookmarkStart w:id="20" w:name="_Toc163408310"/>
+      <w:bookmarkStart w:id="20" w:name="_Toc163397573"/>
+      <w:bookmarkStart w:id="21" w:name="_Toc163408310"/>
       <w:r>
         <w:t>L’EMAIL</w:t>
       </w:r>
-      <w:bookmarkEnd w:id="19"/>
       <w:bookmarkEnd w:id="20"/>
+      <w:bookmarkEnd w:id="21"/>
     </w:p>
     <w:p>
       <w:r>
@@ -5533,13 +4546,13 @@
       </w:r>
     </w:p>
     <w:p>
-      <w:bookmarkStart w:id="21" w:name="_Toc163397574"/>
-      <w:bookmarkStart w:id="22" w:name="_Toc163408311"/>
+      <w:bookmarkStart w:id="22" w:name="_Toc163397574"/>
+      <w:bookmarkStart w:id="23" w:name="_Toc163408311"/>
       <w:r>
         <w:t>Avantages</w:t>
       </w:r>
-      <w:bookmarkEnd w:id="21"/>
       <w:bookmarkEnd w:id="22"/>
+      <w:bookmarkEnd w:id="23"/>
     </w:p>
     <w:p>
       <w:r>
@@ -5558,18 +4571,13 @@
       </w:r>
     </w:p>
     <w:p>
-      <w:bookmarkStart w:id="23" w:name="_Toc163397575"/>
-      <w:bookmarkStart w:id="24" w:name="_Toc163408312"/>
-      <w:proofErr w:type="gramStart"/>
-      <w:r>
-        <w:t>les</w:t>
-      </w:r>
-      <w:proofErr w:type="gramEnd"/>
-      <w:r>
-        <w:t xml:space="preserve"> logiciels du marche</w:t>
-      </w:r>
-      <w:bookmarkEnd w:id="23"/>
+      <w:bookmarkStart w:id="24" w:name="_Toc163397575"/>
+      <w:bookmarkStart w:id="25" w:name="_Toc163408312"/>
+      <w:r>
+        <w:t>les logiciels du marche</w:t>
+      </w:r>
       <w:bookmarkEnd w:id="24"/>
+      <w:bookmarkEnd w:id="25"/>
     </w:p>
     <w:p>
       <w:r>
@@ -5591,15 +4599,7 @@
     </w:p>
     <w:p>
       <w:r>
-        <w:t xml:space="preserve">C’est dans cette optique que L’application a été créé, favorisant les propriétaires des magasins d’avoir </w:t>
-      </w:r>
-      <w:proofErr w:type="gramStart"/>
-      <w:r>
-        <w:t>une représentation dématérialisé et accessible</w:t>
-      </w:r>
-      <w:proofErr w:type="gramEnd"/>
-      <w:r>
-        <w:t xml:space="preserve"> à tout moment. </w:t>
+        <w:t xml:space="preserve">C’est dans cette optique que L’application a été créé, favorisant les propriétaires des magasins d’avoir une représentation dématérialisé et accessible à tout moment. </w:t>
       </w:r>
     </w:p>
     <w:p>
@@ -5608,31 +4608,18 @@
       </w:r>
     </w:p>
     <w:p>
-      <w:bookmarkStart w:id="25" w:name="_Toc163397576"/>
-      <w:bookmarkStart w:id="26" w:name="_Toc163408313"/>
-      <w:proofErr w:type="gramStart"/>
+      <w:bookmarkStart w:id="26" w:name="_Toc163397576"/>
+      <w:bookmarkStart w:id="27" w:name="_Toc163408313"/>
       <w:r>
         <w:lastRenderedPageBreak/>
-        <w:t>les</w:t>
-      </w:r>
-      <w:proofErr w:type="gramEnd"/>
-      <w:r>
-        <w:t xml:space="preserve"> utilisateur du projets</w:t>
-      </w:r>
-      <w:bookmarkEnd w:id="25"/>
+        <w:t>les utilisateur du projets</w:t>
+      </w:r>
       <w:bookmarkEnd w:id="26"/>
-    </w:p>
-    <w:p>
-      <w:r>
-        <w:t xml:space="preserve">Les destinateurs </w:t>
-      </w:r>
-      <w:proofErr w:type="gramStart"/>
-      <w:r>
-        <w:t>du projets</w:t>
-      </w:r>
-      <w:proofErr w:type="gramEnd"/>
-      <w:r>
-        <w:t xml:space="preserve"> sont</w:t>
+      <w:bookmarkEnd w:id="27"/>
+    </w:p>
+    <w:p>
+      <w:r>
+        <w:t>Les destinateurs du projets sont</w:t>
       </w:r>
     </w:p>
     <w:p>
@@ -5655,18 +4642,10 @@
         <w:t>De nos jours</w:t>
       </w:r>
       <w:r>
-        <w:t xml:space="preserve"> ils serait un peu plus difficile de dire le nombres exact des utilisateurs connectés, par </w:t>
-      </w:r>
-      <w:proofErr w:type="gramStart"/>
-      <w:r>
-        <w:t xml:space="preserve">contre </w:t>
-      </w:r>
-      <w:r>
-        <w:t xml:space="preserve"> on</w:t>
-      </w:r>
-      <w:proofErr w:type="gramEnd"/>
-      <w:r>
-        <w:t xml:space="preserve"> peut estimer qu’il aura au moins une </w:t>
+        <w:t xml:space="preserve"> ils serait un peu plus difficile de dire le nombres exact des utilisateurs connectés, par contre </w:t>
+      </w:r>
+      <w:r>
+        <w:t xml:space="preserve"> on peut estimer qu’il aura au moins une </w:t>
       </w:r>
       <w:r>
         <w:t>dizaine</w:t>
@@ -5693,27 +4672,22 @@
       </w:r>
     </w:p>
     <w:p>
-      <w:bookmarkStart w:id="27" w:name="_Toc163397577"/>
-      <w:bookmarkStart w:id="28" w:name="_Toc163408314"/>
+      <w:bookmarkStart w:id="28" w:name="_Toc163397577"/>
+      <w:bookmarkStart w:id="29" w:name="_Toc163408314"/>
       <w:r>
         <w:t>LES ECHANCES DU PROJECT</w:t>
       </w:r>
-      <w:bookmarkEnd w:id="27"/>
       <w:bookmarkEnd w:id="28"/>
-    </w:p>
-    <w:p>
-      <w:bookmarkStart w:id="29" w:name="_Toc163397578"/>
-      <w:bookmarkStart w:id="30" w:name="_Toc163408315"/>
-      <w:proofErr w:type="gramStart"/>
-      <w:r>
-        <w:t>début</w:t>
-      </w:r>
-      <w:proofErr w:type="gramEnd"/>
-      <w:r>
-        <w:t xml:space="preserve"> du projet :</w:t>
-      </w:r>
       <w:bookmarkEnd w:id="29"/>
+    </w:p>
+    <w:p>
+      <w:bookmarkStart w:id="30" w:name="_Toc163397578"/>
+      <w:bookmarkStart w:id="31" w:name="_Toc163408315"/>
+      <w:r>
+        <w:t>début du projet :</w:t>
+      </w:r>
       <w:bookmarkEnd w:id="30"/>
+      <w:bookmarkEnd w:id="31"/>
     </w:p>
     <w:p>
       <w:r>
@@ -5745,16 +4719,11 @@
         <w:t>nous ser</w:t>
       </w:r>
       <w:r>
-        <w:t xml:space="preserve">ont axé principalement sous deux </w:t>
-      </w:r>
-      <w:proofErr w:type="gramStart"/>
-      <w:r>
-        <w:t>axes</w:t>
+        <w:t>ont axé principalement sous deux axes</w:t>
       </w:r>
       <w:r>
         <w:t>:</w:t>
       </w:r>
-      <w:proofErr w:type="gramEnd"/>
     </w:p>
     <w:p>
       <w:r>
@@ -5786,69 +4755,30 @@
     <w:p/>
     <w:p>
       <w:r>
-        <w:t xml:space="preserve">A faire </w:t>
-      </w:r>
-      <w:proofErr w:type="gramStart"/>
-      <w:r>
-        <w:t>prochainement ,</w:t>
-      </w:r>
-      <w:proofErr w:type="gramEnd"/>
-      <w:r>
-        <w:t xml:space="preserve"> description </w:t>
-      </w:r>
-      <w:proofErr w:type="spellStart"/>
-      <w:r>
-        <w:t>testuel</w:t>
-      </w:r>
-      <w:proofErr w:type="spellEnd"/>
-      <w:r>
-        <w:t xml:space="preserve"> et cas d’utilisation</w:t>
+        <w:t>A faire prochainement , description testuel et cas d’utilisation</w:t>
       </w:r>
     </w:p>
     <w:p/>
     <w:p/>
     <w:p>
-      <w:bookmarkStart w:id="31" w:name="_Toc163397580"/>
-      <w:bookmarkStart w:id="32" w:name="_Toc163408316"/>
-      <w:proofErr w:type="spellStart"/>
-      <w:proofErr w:type="gramStart"/>
-      <w:r>
-        <w:t>context</w:t>
-      </w:r>
-      <w:proofErr w:type="spellEnd"/>
-      <w:proofErr w:type="gramEnd"/>
+      <w:bookmarkStart w:id="32" w:name="_Toc163397580"/>
+      <w:bookmarkStart w:id="33" w:name="_Toc163408316"/>
+      <w:r>
+        <w:t>context tecnique :</w:t>
+      </w:r>
+      <w:bookmarkEnd w:id="32"/>
+      <w:bookmarkEnd w:id="33"/>
+    </w:p>
+    <w:p>
+      <w:r>
+        <w:t xml:space="preserve">Les clients , </w:t>
+      </w:r>
+      <w:r>
+        <w:t>les propriétaires</w:t>
+      </w:r>
       <w:r>
         <w:t xml:space="preserve"> </w:t>
       </w:r>
-      <w:proofErr w:type="spellStart"/>
-      <w:r>
-        <w:t>tecnique</w:t>
-      </w:r>
-      <w:proofErr w:type="spellEnd"/>
-      <w:r>
-        <w:t> :</w:t>
-      </w:r>
-      <w:bookmarkEnd w:id="31"/>
-      <w:bookmarkEnd w:id="32"/>
-    </w:p>
-    <w:p>
-      <w:r>
-        <w:t xml:space="preserve">Les </w:t>
-      </w:r>
-      <w:proofErr w:type="gramStart"/>
-      <w:r>
-        <w:t>clients ,</w:t>
-      </w:r>
-      <w:proofErr w:type="gramEnd"/>
-      <w:r>
-        <w:t xml:space="preserve"> </w:t>
-      </w:r>
-      <w:r>
-        <w:t>les propriétaires</w:t>
-      </w:r>
-      <w:r>
-        <w:t xml:space="preserve"> </w:t>
-      </w:r>
       <w:r>
         <w:t>des magasins</w:t>
       </w:r>
@@ -5900,15 +4830,7 @@
         <w:t>s</w:t>
       </w:r>
       <w:r>
-        <w:t xml:space="preserve"> pour l’instant ne sont pas </w:t>
-      </w:r>
-      <w:proofErr w:type="gramStart"/>
-      <w:r>
-        <w:t>prioritaire</w:t>
-      </w:r>
-      <w:proofErr w:type="gramEnd"/>
-      <w:r>
-        <w:t xml:space="preserve"> quand bien même qu’ils devront normalement tous fonctionner car si déjà le site fonctionne avec ces deux navigateurs il serait peu probable qu’il ne fonctionne pas avec les autres.</w:t>
+        <w:t xml:space="preserve"> pour l’instant ne sont pas prioritaire quand bien même qu’ils devront normalement tous fonctionner car si déjà le site fonctionne avec ces deux navigateurs il serait peu probable qu’il ne fonctionne pas avec les autres.</w:t>
       </w:r>
     </w:p>
     <w:p>
@@ -5922,15 +4844,7 @@
         <w:t xml:space="preserve"> MYSQL pour le déploiement et un autre plus légère H2</w:t>
       </w:r>
       <w:r>
-        <w:t xml:space="preserve"> </w:t>
-      </w:r>
-      <w:proofErr w:type="spellStart"/>
-      <w:r>
-        <w:t>Database</w:t>
-      </w:r>
-      <w:proofErr w:type="spellEnd"/>
-      <w:r>
-        <w:t xml:space="preserve"> Engine</w:t>
+        <w:t xml:space="preserve"> Database Engine</w:t>
       </w:r>
       <w:r>
         <w:t xml:space="preserve"> pour le développement.</w:t>
@@ -5943,14 +4857,14 @@
       </w:r>
     </w:p>
     <w:p>
-      <w:bookmarkStart w:id="33" w:name="_Toc163397581"/>
-      <w:bookmarkStart w:id="34" w:name="_Toc163408317"/>
+      <w:bookmarkStart w:id="34" w:name="_Toc163397581"/>
+      <w:bookmarkStart w:id="35" w:name="_Toc163408317"/>
       <w:r>
         <w:lastRenderedPageBreak/>
         <w:t>DEFINITION DES ENTITES</w:t>
       </w:r>
-      <w:bookmarkEnd w:id="33"/>
       <w:bookmarkEnd w:id="34"/>
+      <w:bookmarkEnd w:id="35"/>
     </w:p>
     <w:p>
       <w:r>
@@ -5958,13 +4872,13 @@
       </w:r>
     </w:p>
     <w:p>
-      <w:bookmarkStart w:id="35" w:name="_Toc163397582"/>
-      <w:bookmarkStart w:id="36" w:name="_Toc163408318"/>
+      <w:bookmarkStart w:id="36" w:name="_Toc163397582"/>
+      <w:bookmarkStart w:id="37" w:name="_Toc163408318"/>
       <w:r>
         <w:t>User</w:t>
       </w:r>
-      <w:bookmarkEnd w:id="35"/>
       <w:bookmarkEnd w:id="36"/>
+      <w:bookmarkEnd w:id="37"/>
     </w:p>
     <w:p>
       <w:r>
@@ -5977,15 +4891,13 @@
       </w:r>
     </w:p>
     <w:p>
-      <w:bookmarkStart w:id="37" w:name="_Toc163397583"/>
-      <w:bookmarkStart w:id="38" w:name="_Toc163408319"/>
-      <w:proofErr w:type="gramStart"/>
+      <w:bookmarkStart w:id="38" w:name="_Toc163397583"/>
+      <w:bookmarkStart w:id="39" w:name="_Toc163408319"/>
       <w:r>
         <w:t>magasin</w:t>
       </w:r>
-      <w:bookmarkEnd w:id="37"/>
       <w:bookmarkEnd w:id="38"/>
-      <w:proofErr w:type="gramEnd"/>
+      <w:bookmarkEnd w:id="39"/>
     </w:p>
     <w:p>
       <w:r>
@@ -5999,38 +4911,21 @@
     </w:p>
     <w:p>
       <w:r>
-        <w:t xml:space="preserve">Un magasin peut avoir des </w:t>
-      </w:r>
-      <w:proofErr w:type="spellStart"/>
+        <w:t>Un magasin peut avoir des website</w:t>
+      </w:r>
+    </w:p>
+    <w:p>
+      <w:bookmarkStart w:id="40" w:name="_Toc163397584"/>
+      <w:bookmarkStart w:id="41" w:name="_Toc163408320"/>
       <w:r>
         <w:t>website</w:t>
       </w:r>
-      <w:proofErr w:type="spellEnd"/>
-    </w:p>
-    <w:p>
-      <w:bookmarkStart w:id="39" w:name="_Toc163397584"/>
-      <w:bookmarkStart w:id="40" w:name="_Toc163408320"/>
-      <w:proofErr w:type="spellStart"/>
-      <w:proofErr w:type="gramStart"/>
-      <w:r>
-        <w:t>website</w:t>
-      </w:r>
-      <w:bookmarkEnd w:id="39"/>
       <w:bookmarkEnd w:id="40"/>
-      <w:proofErr w:type="spellEnd"/>
-      <w:proofErr w:type="gramEnd"/>
-    </w:p>
-    <w:p>
-      <w:r>
-        <w:t xml:space="preserve">Un </w:t>
-      </w:r>
-      <w:proofErr w:type="spellStart"/>
-      <w:r>
-        <w:t>website</w:t>
-      </w:r>
-      <w:proofErr w:type="spellEnd"/>
-      <w:r>
-        <w:t xml:space="preserve"> est une sous entité d’un magasin</w:t>
+      <w:bookmarkEnd w:id="41"/>
+    </w:p>
+    <w:p>
+      <w:r>
+        <w:t>Un website est une sous entité d’un magasin</w:t>
       </w:r>
     </w:p>
     <w:p>
@@ -6048,15 +4943,13 @@
       </w:r>
     </w:p>
     <w:p>
-      <w:bookmarkStart w:id="41" w:name="_Toc163397585"/>
-      <w:bookmarkStart w:id="42" w:name="_Toc163408321"/>
-      <w:proofErr w:type="gramStart"/>
+      <w:bookmarkStart w:id="42" w:name="_Toc163397585"/>
+      <w:bookmarkStart w:id="43" w:name="_Toc163408321"/>
       <w:r>
         <w:t>demande</w:t>
       </w:r>
-      <w:bookmarkEnd w:id="41"/>
       <w:bookmarkEnd w:id="42"/>
-      <w:proofErr w:type="gramEnd"/>
+      <w:bookmarkEnd w:id="43"/>
     </w:p>
     <w:p>
       <w:r>
@@ -6068,37 +4961,21 @@
         <w:t>Il</w:t>
       </w:r>
       <w:r>
-        <w:t xml:space="preserve"> peut </w:t>
-      </w:r>
-      <w:proofErr w:type="spellStart"/>
-      <w:r>
-        <w:t>etre</w:t>
-      </w:r>
-      <w:proofErr w:type="spellEnd"/>
-      <w:r>
-        <w:t xml:space="preserve"> de type user ou magasin</w:t>
-      </w:r>
-    </w:p>
-    <w:p>
-      <w:bookmarkStart w:id="43" w:name="_Toc163397586"/>
-      <w:bookmarkStart w:id="44" w:name="_Toc163408322"/>
+        <w:t xml:space="preserve"> peut etre de type user ou magasin</w:t>
+      </w:r>
+    </w:p>
+    <w:p>
+      <w:bookmarkStart w:id="44" w:name="_Toc163397586"/>
+      <w:bookmarkStart w:id="45" w:name="_Toc163408322"/>
       <w:r>
         <w:t>LES FONCTIONNALITES ATTENDUES</w:t>
       </w:r>
-      <w:bookmarkEnd w:id="43"/>
       <w:bookmarkEnd w:id="44"/>
-    </w:p>
-    <w:p>
-      <w:r>
-        <w:t xml:space="preserve">Suite à la lecture et analyse des cahiers de </w:t>
-      </w:r>
-      <w:proofErr w:type="gramStart"/>
-      <w:r>
-        <w:t>charges ,</w:t>
-      </w:r>
-      <w:proofErr w:type="gramEnd"/>
-      <w:r>
-        <w:t xml:space="preserve"> nous avons évoqué </w:t>
+      <w:bookmarkEnd w:id="45"/>
+    </w:p>
+    <w:p>
+      <w:r>
+        <w:t xml:space="preserve">Suite à la lecture et analyse des cahiers de charges , nous avons évoqué </w:t>
       </w:r>
       <w:r>
         <w:t>les fonctionnalités suivantes</w:t>
@@ -6108,42 +4985,22 @@
       </w:r>
     </w:p>
     <w:p>
-      <w:bookmarkStart w:id="45" w:name="_Toc163397587"/>
-      <w:bookmarkStart w:id="46" w:name="_Toc163408323"/>
-      <w:proofErr w:type="spellStart"/>
-      <w:proofErr w:type="gramStart"/>
-      <w:r>
-        <w:t>fontionalite</w:t>
-      </w:r>
-      <w:proofErr w:type="spellEnd"/>
-      <w:proofErr w:type="gramEnd"/>
-      <w:r>
-        <w:t xml:space="preserve"> primordiale</w:t>
-      </w:r>
-      <w:bookmarkEnd w:id="45"/>
+      <w:bookmarkStart w:id="46" w:name="_Toc163397587"/>
+      <w:bookmarkStart w:id="47" w:name="_Toc163408323"/>
+      <w:r>
+        <w:t>fontionalite primordiale</w:t>
+      </w:r>
       <w:bookmarkEnd w:id="46"/>
-    </w:p>
-    <w:p>
-      <w:bookmarkStart w:id="47" w:name="_Toc163397588"/>
-      <w:proofErr w:type="gramStart"/>
-      <w:r>
-        <w:t>page</w:t>
-      </w:r>
-      <w:proofErr w:type="gramEnd"/>
-      <w:r>
-        <w:t xml:space="preserve"> de connexion </w:t>
-      </w:r>
-      <w:proofErr w:type="spellStart"/>
-      <w:r>
-        <w:t>a</w:t>
-      </w:r>
-      <w:proofErr w:type="spellEnd"/>
-      <w:r>
-        <w:t xml:space="preserve"> l’application</w:t>
-      </w:r>
       <w:bookmarkEnd w:id="47"/>
     </w:p>
     <w:p>
+      <w:bookmarkStart w:id="48" w:name="_Toc163397588"/>
+      <w:r>
+        <w:t>page de connexion a l’application</w:t>
+      </w:r>
+      <w:bookmarkEnd w:id="48"/>
+    </w:p>
+    <w:p>
       <w:r>
         <w:t>Pour les utilisateurs du site, nous aurons deux cas distincts :</w:t>
       </w:r>
@@ -6159,21 +5016,11 @@
     <w:p>
       <w:r>
         <w:tab/>
-        <w:t xml:space="preserve">Administrateur </w:t>
-      </w:r>
-      <w:proofErr w:type="spellStart"/>
-      <w:r>
-        <w:t>afrimeta</w:t>
-      </w:r>
-      <w:proofErr w:type="spellEnd"/>
-      <w:r>
-        <w:t xml:space="preserve"> (super admin </w:t>
-      </w:r>
-      <w:proofErr w:type="gramStart"/>
-      <w:r>
-        <w:t>user )</w:t>
-      </w:r>
-      <w:proofErr w:type="gramEnd"/>
+        <w:t>Administrateur afrimeta</w:t>
+      </w:r>
+      <w:r>
+        <w:t xml:space="preserve"> (super admin user )</w:t>
+      </w:r>
     </w:p>
     <w:p>
       <w:r>
@@ -6190,16 +5037,11 @@
       </w:r>
     </w:p>
     <w:p>
-      <w:bookmarkStart w:id="48" w:name="_Toc163397589"/>
-      <w:proofErr w:type="gramStart"/>
-      <w:r>
-        <w:t>page</w:t>
-      </w:r>
-      <w:proofErr w:type="gramEnd"/>
-      <w:r>
-        <w:t xml:space="preserve"> d’accueil</w:t>
-      </w:r>
-      <w:bookmarkEnd w:id="48"/>
+      <w:bookmarkStart w:id="49" w:name="_Toc163397589"/>
+      <w:r>
+        <w:t>page d’accueil</w:t>
+      </w:r>
+      <w:bookmarkEnd w:id="49"/>
       <w:r>
         <w:t xml:space="preserve"> </w:t>
       </w:r>
@@ -6210,54 +5052,24 @@
       </w:r>
     </w:p>
     <w:p>
-      <w:proofErr w:type="spellStart"/>
-      <w:proofErr w:type="gramStart"/>
-      <w:r>
-        <w:t>Apres</w:t>
-      </w:r>
-      <w:proofErr w:type="spellEnd"/>
-      <w:proofErr w:type="gramEnd"/>
-      <w:r>
-        <w:t xml:space="preserve"> la connexion ou non, les utilisateurs se dirigent vers la page d’accueil affichant </w:t>
-      </w:r>
-      <w:r>
-        <w:t xml:space="preserve">tous les </w:t>
-      </w:r>
-      <w:proofErr w:type="spellStart"/>
-      <w:r>
-        <w:t>magsins</w:t>
-      </w:r>
-      <w:proofErr w:type="spellEnd"/>
+      <w:r>
+        <w:t xml:space="preserve">Apres la connexion ou non, les utilisateurs se dirigent vers la page d’accueil affichant </w:t>
+      </w:r>
+      <w:r>
+        <w:t>tous les magsins</w:t>
+      </w:r>
       <w:r>
         <w:t>.</w:t>
       </w:r>
     </w:p>
     <w:p>
       <w:r>
-        <w:t xml:space="preserve">Du </w:t>
-      </w:r>
-      <w:proofErr w:type="spellStart"/>
-      <w:r>
-        <w:t>website</w:t>
-      </w:r>
-      <w:proofErr w:type="spellEnd"/>
-    </w:p>
-    <w:p>
-      <w:proofErr w:type="spellStart"/>
-      <w:r>
-        <w:t>Lors qu’</w:t>
-      </w:r>
-      <w:proofErr w:type="spellEnd"/>
-      <w:r>
-        <w:t xml:space="preserve">un utilisateur, clique sur le logo du magasin, connecté ou non, il est redirigé vers le </w:t>
-      </w:r>
-      <w:proofErr w:type="spellStart"/>
-      <w:r>
-        <w:t>website</w:t>
-      </w:r>
-      <w:proofErr w:type="spellEnd"/>
-      <w:r>
-        <w:t xml:space="preserve"> du magasin correspondant.</w:t>
+        <w:t>Du website</w:t>
+      </w:r>
+    </w:p>
+    <w:p>
+      <w:r>
+        <w:t>Lors qu’un utilisateur, clique sur le logo du magasin, connecté ou non, il est redirigé vers le website du magasin correspondant.</w:t>
       </w:r>
     </w:p>
     <w:p>
@@ -6267,26 +5079,11 @@
     </w:p>
     <w:p/>
     <w:p>
-      <w:bookmarkStart w:id="49" w:name="_Toc163397590"/>
-      <w:proofErr w:type="spellStart"/>
-      <w:proofErr w:type="gramStart"/>
-      <w:r>
-        <w:t>resumé</w:t>
-      </w:r>
-      <w:proofErr w:type="spellEnd"/>
-      <w:proofErr w:type="gramEnd"/>
-      <w:r>
-        <w:t xml:space="preserve"> de l’</w:t>
-      </w:r>
-      <w:proofErr w:type="spellStart"/>
-      <w:r>
-        <w:t>entite</w:t>
-      </w:r>
-      <w:proofErr w:type="spellEnd"/>
-      <w:r>
-        <w:t xml:space="preserve"> magasin</w:t>
-      </w:r>
-      <w:bookmarkEnd w:id="49"/>
+      <w:bookmarkStart w:id="50" w:name="_Toc163397590"/>
+      <w:r>
+        <w:t>resumé de l’entite magasin</w:t>
+      </w:r>
+      <w:bookmarkEnd w:id="50"/>
     </w:p>
     <w:p>
       <w:r>
@@ -6296,22 +5093,14 @@
     <w:p>
       <w:r>
         <w:tab/>
-      </w:r>
-      <w:proofErr w:type="gramStart"/>
-      <w:r>
         <w:t>logo</w:t>
       </w:r>
-      <w:proofErr w:type="gramEnd"/>
     </w:p>
     <w:p>
       <w:r>
         <w:tab/>
-      </w:r>
-      <w:proofErr w:type="spellStart"/>
-      <w:r>
         <w:t>Libélé</w:t>
       </w:r>
-      <w:proofErr w:type="spellEnd"/>
     </w:p>
     <w:p>
       <w:r>
@@ -6322,46 +5111,31 @@
     <w:p>
       <w:r>
         <w:tab/>
-        <w:t xml:space="preserve">Un lien vers son </w:t>
-      </w:r>
-      <w:proofErr w:type="spellStart"/>
-      <w:r>
-        <w:t>website</w:t>
-      </w:r>
-      <w:proofErr w:type="spellEnd"/>
+        <w:t>Un lien vers son website</w:t>
+      </w:r>
     </w:p>
     <w:p/>
     <w:p>
-      <w:bookmarkStart w:id="50" w:name="_Toc163397591"/>
-      <w:proofErr w:type="gramStart"/>
+      <w:bookmarkStart w:id="51" w:name="_Toc163397591"/>
       <w:r>
         <w:t>messagerie</w:t>
       </w:r>
-      <w:bookmarkEnd w:id="50"/>
-      <w:proofErr w:type="gramEnd"/>
-    </w:p>
-    <w:p>
-      <w:r>
-        <w:t xml:space="preserve">Les utilisateurs auront à leur disposition un système de messagerie interne, afin de leur permettre, d’apprécier, de réclamer, ou de commenter les articles du </w:t>
-      </w:r>
-      <w:proofErr w:type="spellStart"/>
-      <w:r>
-        <w:t>website</w:t>
-      </w:r>
-      <w:proofErr w:type="spellEnd"/>
-      <w:r>
-        <w:t>.</w:t>
+      <w:bookmarkEnd w:id="51"/>
+    </w:p>
+    <w:p>
+      <w:r>
+        <w:t>Les utilisateurs auront à leur disposition un système de messagerie interne, afin de leur permettre, d’apprécier, de réclamer, ou de commenter les articles du website.</w:t>
       </w:r>
     </w:p>
     <w:p/>
     <w:p>
-      <w:bookmarkStart w:id="51" w:name="_Toc163397592"/>
-      <w:bookmarkStart w:id="52" w:name="_Toc163408324"/>
+      <w:bookmarkStart w:id="52" w:name="_Toc163397592"/>
+      <w:bookmarkStart w:id="53" w:name="_Toc163408324"/>
       <w:r>
         <w:t>GESTION DES ENTITES</w:t>
       </w:r>
-      <w:bookmarkEnd w:id="51"/>
       <w:bookmarkEnd w:id="52"/>
+      <w:bookmarkEnd w:id="53"/>
     </w:p>
     <w:p>
       <w:r>
@@ -6392,15 +5166,7 @@
     </w:p>
     <w:p>
       <w:r>
-        <w:t xml:space="preserve">L’affectation de l’entité </w:t>
-      </w:r>
-      <w:proofErr w:type="spellStart"/>
-      <w:r>
-        <w:t>website</w:t>
-      </w:r>
-      <w:proofErr w:type="spellEnd"/>
-      <w:r>
-        <w:t xml:space="preserve"> à un magasin</w:t>
+        <w:t>L’affectation de l’entité website à un magasin</w:t>
       </w:r>
       <w:r>
         <w:t>,</w:t>
@@ -6447,39 +5213,23 @@
     </w:p>
     <w:p/>
     <w:p>
-      <w:bookmarkStart w:id="53" w:name="_Toc163408325"/>
-      <w:bookmarkStart w:id="54" w:name="_Toc163397593"/>
+      <w:bookmarkStart w:id="54" w:name="_Toc163408325"/>
+      <w:bookmarkStart w:id="55" w:name="_Toc163397593"/>
       <w:r>
         <w:t>INSCRIPTION</w:t>
       </w:r>
-      <w:bookmarkEnd w:id="53"/>
+      <w:bookmarkEnd w:id="54"/>
       <w:r>
         <w:t> </w:t>
       </w:r>
-      <w:bookmarkEnd w:id="54"/>
+      <w:bookmarkEnd w:id="55"/>
     </w:p>
     <w:p>
       <w:r>
         <w:t>L’enregistrement d’un utilisateur en tant que propriétaire du magasin, inclus systématiquement la création d’un magasin, c’est-à-dire si on s’inscrit en tant que propriétaire de magasin, le magasin sera créé automatiquement avec comme propriétaire cet utilisateur</w:t>
       </w:r>
       <w:r>
-        <w:t xml:space="preserve"> et une demande d’affectation de </w:t>
-      </w:r>
-      <w:proofErr w:type="spellStart"/>
-      <w:r>
-        <w:t>website</w:t>
-      </w:r>
-      <w:proofErr w:type="spellEnd"/>
-      <w:r>
-        <w:t xml:space="preserve"> est </w:t>
-      </w:r>
-      <w:proofErr w:type="spellStart"/>
-      <w:r>
-        <w:t>éffectuer</w:t>
-      </w:r>
-      <w:proofErr w:type="spellEnd"/>
-      <w:r>
-        <w:t xml:space="preserve"> systématiquement</w:t>
+        <w:t xml:space="preserve"> et une demande d’affectation de website est éffectuer systématiquement</w:t>
       </w:r>
       <w:r>
         <w:t>.</w:t>
@@ -6487,28 +5237,20 @@
     </w:p>
     <w:p/>
     <w:p>
-      <w:bookmarkStart w:id="55" w:name="_Toc163408326"/>
-      <w:bookmarkStart w:id="56" w:name="_Toc163397594"/>
+      <w:bookmarkStart w:id="56" w:name="_Toc163408326"/>
+      <w:bookmarkStart w:id="57" w:name="_Toc163397594"/>
       <w:r>
         <w:t>NOTE</w:t>
       </w:r>
-      <w:bookmarkEnd w:id="55"/>
+      <w:bookmarkEnd w:id="56"/>
       <w:r>
         <w:t> </w:t>
       </w:r>
-      <w:bookmarkEnd w:id="56"/>
-    </w:p>
-    <w:p>
-      <w:r>
-        <w:t xml:space="preserve">L’affectation de </w:t>
-      </w:r>
-      <w:proofErr w:type="spellStart"/>
-      <w:r>
-        <w:t>website</w:t>
-      </w:r>
-      <w:proofErr w:type="spellEnd"/>
-      <w:r>
-        <w:t xml:space="preserve"> à un magasin n’est pas systématique, car il faut au préalable que les administrateurs principaux du site vérifient l’authenticité de ces magasins et par la suite l’affecté au magasin concerné.</w:t>
+      <w:bookmarkEnd w:id="57"/>
+    </w:p>
+    <w:p>
+      <w:r>
+        <w:t>L’affectation de website à un magasin n’est pas systématique, car il faut au préalable que les administrateurs principaux du site vérifient l’authenticité de ces magasins et par la suite l’affecté au magasin concerné.</w:t>
       </w:r>
     </w:p>
     <w:p>
@@ -6517,68 +5259,37 @@
       </w:r>
     </w:p>
     <w:p>
-      <w:bookmarkStart w:id="57" w:name="_Toc163397595"/>
-      <w:bookmarkStart w:id="58" w:name="_Toc163408327"/>
-      <w:proofErr w:type="spellStart"/>
-      <w:proofErr w:type="gramStart"/>
-      <w:r>
-        <w:t>fonctionalite</w:t>
-      </w:r>
-      <w:proofErr w:type="spellEnd"/>
-      <w:proofErr w:type="gramEnd"/>
-      <w:r>
-        <w:t xml:space="preserve"> secondaire</w:t>
-      </w:r>
-      <w:bookmarkEnd w:id="57"/>
+      <w:bookmarkStart w:id="58" w:name="_Toc163397595"/>
+      <w:bookmarkStart w:id="59" w:name="_Toc163408327"/>
+      <w:r>
+        <w:t>fonctionalite secondaire</w:t>
+      </w:r>
       <w:bookmarkEnd w:id="58"/>
-    </w:p>
-    <w:p>
-      <w:bookmarkStart w:id="59" w:name="_Toc163397596"/>
-      <w:proofErr w:type="spellStart"/>
-      <w:proofErr w:type="gramStart"/>
-      <w:r>
-        <w:t>gerer</w:t>
-      </w:r>
-      <w:proofErr w:type="spellEnd"/>
-      <w:proofErr w:type="gramEnd"/>
-      <w:r>
-        <w:t xml:space="preserve"> les avis :</w:t>
-      </w:r>
       <w:bookmarkEnd w:id="59"/>
     </w:p>
     <w:p>
-      <w:proofErr w:type="gramStart"/>
-      <w:r>
-        <w:t>chaque</w:t>
-      </w:r>
-      <w:proofErr w:type="gramEnd"/>
-      <w:r>
-        <w:t xml:space="preserve"> boutique à une note de 1 à 5 représenter par des étoiles et  calculé par rapport au nombre d’avis des clients</w:t>
+      <w:bookmarkStart w:id="60" w:name="_Toc163397596"/>
+      <w:r>
+        <w:t>gerer les avis :</w:t>
+      </w:r>
+      <w:bookmarkEnd w:id="60"/>
+    </w:p>
+    <w:p>
+      <w:r>
+        <w:t>chaque boutique à une note de 1 à 5 représenter par des étoiles et  calculé par rapport au nombre d’avis des clients</w:t>
       </w:r>
     </w:p>
     <w:p/>
     <w:p>
-      <w:bookmarkStart w:id="60" w:name="_Toc163397597"/>
-      <w:proofErr w:type="spellStart"/>
-      <w:proofErr w:type="gramStart"/>
-      <w:r>
-        <w:t>gerer</w:t>
-      </w:r>
-      <w:proofErr w:type="spellEnd"/>
-      <w:proofErr w:type="gramEnd"/>
-      <w:r>
-        <w:t xml:space="preserve"> les contentieux</w:t>
-      </w:r>
-      <w:bookmarkEnd w:id="60"/>
-    </w:p>
-    <w:p>
-      <w:proofErr w:type="gramStart"/>
-      <w:r>
-        <w:t>un</w:t>
-      </w:r>
-      <w:proofErr w:type="gramEnd"/>
-      <w:r>
-        <w:t xml:space="preserve"> service sera mis en place pour gérer les clients qui ont un souci avec un MAGASIN quelconque. </w:t>
+      <w:bookmarkStart w:id="61" w:name="_Toc163397597"/>
+      <w:r>
+        <w:t>gerer les contentieux</w:t>
+      </w:r>
+      <w:bookmarkEnd w:id="61"/>
+    </w:p>
+    <w:p>
+      <w:r>
+        <w:t xml:space="preserve">un service sera mis en place pour gérer les clients qui ont un souci avec un MAGASIN quelconque. </w:t>
       </w:r>
     </w:p>
     <w:p/>
@@ -6595,13 +5306,13 @@
     </w:p>
     <w:p/>
     <w:p>
-      <w:bookmarkStart w:id="61" w:name="_Toc163397598"/>
-      <w:bookmarkStart w:id="62" w:name="_Toc163408328"/>
+      <w:bookmarkStart w:id="62" w:name="_Toc163397598"/>
+      <w:bookmarkStart w:id="63" w:name="_Toc163408328"/>
       <w:r>
         <w:t>GESTION DE PROJET</w:t>
       </w:r>
-      <w:bookmarkEnd w:id="61"/>
       <w:bookmarkEnd w:id="62"/>
+      <w:bookmarkEnd w:id="63"/>
       <w:r>
         <w:t>(Commencement)</w:t>
       </w:r>
@@ -6616,37 +5327,8 @@
       </w:r>
     </w:p>
     <w:p>
-      <w:proofErr w:type="spellStart"/>
-      <w:r>
-        <w:t>Apres</w:t>
-      </w:r>
-      <w:proofErr w:type="spellEnd"/>
-      <w:r>
-        <w:t xml:space="preserve"> avoir définit le </w:t>
-      </w:r>
-      <w:proofErr w:type="spellStart"/>
-      <w:r>
-        <w:t>processuss</w:t>
-      </w:r>
-      <w:proofErr w:type="spellEnd"/>
-      <w:r>
-        <w:t xml:space="preserve"> de développement de </w:t>
-      </w:r>
-      <w:proofErr w:type="gramStart"/>
-      <w:r>
-        <w:t>l’application ,</w:t>
-      </w:r>
-      <w:proofErr w:type="gramEnd"/>
-      <w:r>
-        <w:t xml:space="preserve"> nous allons passer à la phase de spécification et analyse des besoin fonctionnelle, dans un premier temps nous feront la spécification puis en second temps nous </w:t>
-      </w:r>
-      <w:proofErr w:type="spellStart"/>
-      <w:r>
-        <w:t>veront</w:t>
-      </w:r>
-      <w:proofErr w:type="spellEnd"/>
-      <w:r>
-        <w:t xml:space="preserve"> l’analyse des besoins fonctionnels.</w:t>
+      <w:r>
+        <w:t>Apres avoir définit le processuss de développement de l’application , nous allons passer à la phase de spécification et analyse des besoin fonctionnelle, dans un premier temps nous feront la spécification puis en second temps nous veront l’analyse des besoins fonctionnels.</w:t>
       </w:r>
     </w:p>
     <w:p>
@@ -6664,27 +5346,12 @@
     </w:p>
     <w:p>
       <w:r>
-        <w:t xml:space="preserve">UML est </w:t>
-      </w:r>
-      <w:proofErr w:type="gramStart"/>
-      <w:r>
-        <w:t>aujourd’hui  devenue</w:t>
-      </w:r>
-      <w:proofErr w:type="gramEnd"/>
-      <w:r>
-        <w:t xml:space="preserve"> un langage de modélisation très répondu, notamment grâce à sa richesse sémantique qui le rend abstrait de nombreux aspects techniques.</w:t>
-      </w:r>
-    </w:p>
-    <w:p>
-      <w:proofErr w:type="spellStart"/>
-      <w:proofErr w:type="gramStart"/>
-      <w:r>
-        <w:t>specification</w:t>
-      </w:r>
-      <w:proofErr w:type="spellEnd"/>
-      <w:proofErr w:type="gramEnd"/>
-      <w:r>
-        <w:t xml:space="preserve"> des besoin fonctionnel</w:t>
+        <w:t>UML est aujourd’hui  devenue un langage de modélisation très répondu, notamment grâce à sa richesse sémantique qui le rend abstrait de nombreux aspects techniques.</w:t>
+      </w:r>
+    </w:p>
+    <w:p>
+      <w:r>
+        <w:t>specification des besoin fonctionnel</w:t>
       </w:r>
     </w:p>
     <w:p>
@@ -6695,16 +5362,11 @@
         <w:t xml:space="preserve">qui </w:t>
       </w:r>
       <w:r>
-        <w:t xml:space="preserve">nous </w:t>
-      </w:r>
-      <w:proofErr w:type="spellStart"/>
-      <w:r>
-        <w:t>permet</w:t>
+        <w:t>nous permet</w:t>
       </w:r>
       <w:r>
         <w:t>ra</w:t>
       </w:r>
-      <w:proofErr w:type="spellEnd"/>
       <w:r>
         <w:t xml:space="preserve"> dans un second lieu d’établir de façon détaillé</w:t>
       </w:r>
@@ -6748,13 +5410,13 @@
       <w:pPr>
         <w:pStyle w:val="Titre2"/>
       </w:pPr>
-      <w:bookmarkStart w:id="63" w:name="_Toc163397603"/>
-      <w:bookmarkStart w:id="64" w:name="_Toc163408333"/>
+      <w:bookmarkStart w:id="64" w:name="_Toc163397603"/>
+      <w:bookmarkStart w:id="65" w:name="_Toc163408333"/>
       <w:r>
         <w:t>Les cas d’utilisations</w:t>
       </w:r>
-      <w:bookmarkEnd w:id="63"/>
       <w:bookmarkEnd w:id="64"/>
+      <w:bookmarkEnd w:id="65"/>
     </w:p>
     <w:p>
       <w:r>
@@ -6762,70 +5424,47 @@
       </w:r>
     </w:p>
     <w:p>
-      <w:proofErr w:type="spellStart"/>
-      <w:r>
-        <w:t>Creation</w:t>
-      </w:r>
-      <w:proofErr w:type="spellEnd"/>
-      <w:r>
-        <w:t xml:space="preserve"> de </w:t>
-      </w:r>
-      <w:proofErr w:type="spellStart"/>
-      <w:r>
-        <w:t>magazin</w:t>
-      </w:r>
-      <w:proofErr w:type="spellEnd"/>
+      <w:r>
+        <w:t>Creation de magazin</w:t>
+      </w:r>
       <w:r>
         <w:t xml:space="preserve"> </w:t>
       </w:r>
-      <w:bookmarkStart w:id="65" w:name="_Toc163397606"/>
-      <w:bookmarkStart w:id="66" w:name="_Toc163408336"/>
-    </w:p>
-    <w:p>
-      <w:r>
-        <w:t xml:space="preserve">L’affectation de </w:t>
-      </w:r>
-      <w:proofErr w:type="spellStart"/>
-      <w:r>
-        <w:t>website</w:t>
-      </w:r>
-      <w:proofErr w:type="spellEnd"/>
-      <w:r>
-        <w:t xml:space="preserve"> au magasin</w:t>
-      </w:r>
-      <w:bookmarkEnd w:id="65"/>
+      <w:bookmarkStart w:id="66" w:name="_Toc163397606"/>
+      <w:bookmarkStart w:id="67" w:name="_Toc163408336"/>
+    </w:p>
+    <w:p>
+      <w:r>
+        <w:t>L’affectation de website au magasin</w:t>
+      </w:r>
       <w:bookmarkEnd w:id="66"/>
-    </w:p>
-    <w:p>
-      <w:r>
-        <w:t xml:space="preserve">Visite d’un prospect dans un </w:t>
-      </w:r>
-      <w:proofErr w:type="spellStart"/>
-      <w:r>
-        <w:t>website</w:t>
-      </w:r>
-      <w:proofErr w:type="spellEnd"/>
-    </w:p>
-    <w:p>
-      <w:bookmarkStart w:id="67" w:name="_Toc163397605"/>
-      <w:bookmarkStart w:id="68" w:name="_Toc163408335"/>
+      <w:bookmarkEnd w:id="67"/>
+    </w:p>
+    <w:p>
+      <w:r>
+        <w:t>Visite d’un prospect dans un website</w:t>
+      </w:r>
+    </w:p>
+    <w:p>
+      <w:bookmarkStart w:id="68" w:name="_Toc163397605"/>
+      <w:bookmarkStart w:id="69" w:name="_Toc163408335"/>
       <w:r>
         <w:t xml:space="preserve">Achat des produits </w:t>
       </w:r>
-      <w:bookmarkEnd w:id="67"/>
       <w:bookmarkEnd w:id="68"/>
+      <w:bookmarkEnd w:id="69"/>
     </w:p>
     <w:p>
       <w:pPr>
         <w:pStyle w:val="Titre2"/>
       </w:pPr>
-      <w:bookmarkStart w:id="69" w:name="_Toc163397607"/>
-      <w:bookmarkStart w:id="70" w:name="_Toc163408337"/>
+      <w:bookmarkStart w:id="70" w:name="_Toc163397607"/>
+      <w:bookmarkStart w:id="71" w:name="_Toc163408337"/>
       <w:r>
         <w:t>Nb :</w:t>
       </w:r>
-      <w:bookmarkEnd w:id="69"/>
       <w:bookmarkEnd w:id="70"/>
+      <w:bookmarkEnd w:id="71"/>
     </w:p>
     <w:p>
       <w:r>
@@ -6834,31 +5473,23 @@
     </w:p>
     <w:p>
       <w:r>
-        <w:t xml:space="preserve">L’affectation de </w:t>
-      </w:r>
-      <w:proofErr w:type="spellStart"/>
-      <w:r>
-        <w:t>website</w:t>
-      </w:r>
-      <w:proofErr w:type="spellEnd"/>
-      <w:r>
-        <w:t xml:space="preserve"> à un magasin n’est pas systématique, car il faut au préalable que les administratrices principales du site vérifient l’authenticité de ces magasins et par la suite l’affecté au magasin concerné.</w:t>
+        <w:t>L’affectation de website à un magasin n’est pas systématique, car il faut au préalable que les administratrices principales du site vérifient l’authenticité de ces magasins et par la suite l’affecté au magasin concerné.</w:t>
       </w:r>
     </w:p>
     <w:p>
       <w:pPr>
         <w:pStyle w:val="Titre2"/>
       </w:pPr>
-      <w:bookmarkStart w:id="71" w:name="_Toc163397600"/>
-      <w:bookmarkStart w:id="72" w:name="_Toc163408330"/>
+      <w:bookmarkStart w:id="72" w:name="_Toc163397600"/>
+      <w:bookmarkStart w:id="73" w:name="_Toc163408330"/>
       <w:r>
         <w:t>I</w:t>
       </w:r>
       <w:r>
         <w:t>dentification des acteurs</w:t>
       </w:r>
-      <w:bookmarkEnd w:id="71"/>
       <w:bookmarkEnd w:id="72"/>
+      <w:bookmarkEnd w:id="73"/>
     </w:p>
     <w:p>
       <w:r>
@@ -6892,16 +5523,16 @@
     </w:p>
     <w:p/>
     <w:p>
-      <w:bookmarkStart w:id="73" w:name="_Toc163397601"/>
-      <w:bookmarkStart w:id="74" w:name="_Toc163408331"/>
+      <w:bookmarkStart w:id="74" w:name="_Toc163397601"/>
+      <w:bookmarkStart w:id="75" w:name="_Toc163408331"/>
       <w:r>
         <w:t>Tableau : identification des acteur</w:t>
       </w:r>
       <w:r>
         <w:t>s</w:t>
       </w:r>
-      <w:bookmarkEnd w:id="73"/>
       <w:bookmarkEnd w:id="74"/>
+      <w:bookmarkEnd w:id="75"/>
     </w:p>
     <w:p>
       <w:r>
@@ -6959,34 +5590,10 @@
         <w:t xml:space="preserve"> </w:t>
       </w:r>
       <w:r>
-        <w:t>l’</w:t>
-      </w:r>
-      <w:proofErr w:type="spellStart"/>
-      <w:r>
-        <w:t>autentification</w:t>
-      </w:r>
-      <w:proofErr w:type="spellEnd"/>
-      <w:r>
-        <w:t xml:space="preserve"> de l’utilisateur,</w:t>
-      </w:r>
-      <w:r>
-        <w:t xml:space="preserve"> l’affectation d’un </w:t>
-      </w:r>
-      <w:proofErr w:type="spellStart"/>
-      <w:r>
-        <w:t>website</w:t>
-      </w:r>
-      <w:proofErr w:type="spellEnd"/>
-      <w:r>
-        <w:t xml:space="preserve"> et l’attribution des rôles constituent des </w:t>
-      </w:r>
-      <w:proofErr w:type="spellStart"/>
-      <w:r>
-        <w:t>sénarios</w:t>
-      </w:r>
-      <w:proofErr w:type="spellEnd"/>
-      <w:r>
-        <w:t xml:space="preserve"> des cas d’utilisation</w:t>
+        <w:t>l’autentification de l’utilisateur,</w:t>
+      </w:r>
+      <w:r>
+        <w:t xml:space="preserve"> l’affectation d’un website et l’attribution des rôles constituent des sénarios des cas d’utilisation</w:t>
       </w:r>
       <w:r>
         <w:t>s</w:t>
@@ -7004,206 +5611,92 @@
         <w:t>est</w:t>
       </w:r>
       <w:r>
+        <w:t xml:space="preserve"> crée,</w:t>
+      </w:r>
+      <w:r>
+        <w:t xml:space="preserve"> l’utilisateur est authentifié, </w:t>
+      </w:r>
+      <w:r>
+        <w:t xml:space="preserve"> le website </w:t>
+      </w:r>
+      <w:r>
+        <w:t xml:space="preserve">est </w:t>
+      </w:r>
+      <w:r>
+        <w:t xml:space="preserve">attribué </w:t>
+      </w:r>
+      <w:r>
+        <w:t xml:space="preserve">et </w:t>
+      </w:r>
+      <w:r>
+        <w:t xml:space="preserve">le </w:t>
+      </w:r>
+      <w:r>
+        <w:t>rôle</w:t>
+      </w:r>
+      <w:r>
         <w:t xml:space="preserve"> </w:t>
       </w:r>
-      <w:proofErr w:type="spellStart"/>
-      <w:r>
-        <w:t>crée</w:t>
-      </w:r>
-      <w:proofErr w:type="spellEnd"/>
-      <w:r>
-        <w:t>,</w:t>
-      </w:r>
-      <w:r>
-        <w:t xml:space="preserve"> l’utilisateur est </w:t>
-      </w:r>
-      <w:proofErr w:type="gramStart"/>
-      <w:r>
-        <w:t xml:space="preserve">authentifié, </w:t>
-      </w:r>
-      <w:r>
-        <w:t xml:space="preserve"> le</w:t>
-      </w:r>
-      <w:proofErr w:type="gramEnd"/>
+      <w:r>
+        <w:t xml:space="preserve">est </w:t>
+      </w:r>
+      <w:r>
+        <w:t>assignés</w:t>
+      </w:r>
+      <w:r>
+        <w:t>.</w:t>
+      </w:r>
+    </w:p>
+    <w:p>
+      <w:bookmarkStart w:id="76" w:name="_Toc163397608"/>
+      <w:bookmarkStart w:id="77" w:name="_Toc163408338"/>
+      <w:r>
+        <w:t xml:space="preserve">Diagramme de cas </w:t>
+      </w:r>
+      <w:r>
+        <w:t>d’utilisation</w:t>
+      </w:r>
+      <w:r>
+        <w:t> :</w:t>
+      </w:r>
+      <w:bookmarkEnd w:id="76"/>
+      <w:bookmarkEnd w:id="77"/>
       <w:r>
         <w:t xml:space="preserve"> </w:t>
       </w:r>
-      <w:proofErr w:type="spellStart"/>
-      <w:r>
-        <w:t>website</w:t>
-      </w:r>
-      <w:proofErr w:type="spellEnd"/>
-      <w:r>
-        <w:t xml:space="preserve"> </w:t>
-      </w:r>
-      <w:r>
-        <w:t xml:space="preserve">est </w:t>
-      </w:r>
-      <w:r>
-        <w:t xml:space="preserve">attribué </w:t>
-      </w:r>
-      <w:r>
-        <w:t xml:space="preserve">et </w:t>
-      </w:r>
-      <w:r>
-        <w:t xml:space="preserve">le </w:t>
-      </w:r>
-      <w:r>
-        <w:t>rôle</w:t>
-      </w:r>
-      <w:r>
-        <w:t xml:space="preserve"> </w:t>
-      </w:r>
-      <w:r>
-        <w:t xml:space="preserve">est </w:t>
-      </w:r>
-      <w:r>
-        <w:t>assignés</w:t>
-      </w:r>
-      <w:r>
-        <w:t>.</w:t>
-      </w:r>
-    </w:p>
-    <w:p>
-      <w:bookmarkStart w:id="75" w:name="_Toc163397608"/>
-      <w:bookmarkStart w:id="76" w:name="_Toc163408338"/>
-      <w:r>
-        <w:t xml:space="preserve">Diagramme de cas </w:t>
-      </w:r>
-      <w:r>
-        <w:t>d’utilisation</w:t>
-      </w:r>
-      <w:r>
-        <w:t> :</w:t>
-      </w:r>
-      <w:bookmarkEnd w:id="75"/>
-      <w:bookmarkEnd w:id="76"/>
-      <w:r>
-        <w:t xml:space="preserve"> </w:t>
-      </w:r>
     </w:p>
     <w:p>
       <w:pPr>
         <w:pStyle w:val="Titre2"/>
       </w:pPr>
       <w:r>
-        <w:t xml:space="preserve">Association entre acteur et </w:t>
-      </w:r>
-      <w:proofErr w:type="gramStart"/>
-      <w:r>
-        <w:t>un  d’utilisation</w:t>
-      </w:r>
-      <w:proofErr w:type="gramEnd"/>
+        <w:t>Association entre acteur et un  d’utilisation</w:t>
+      </w:r>
     </w:p>
     <w:p>
       <w:r>
         <w:t xml:space="preserve">L’association qui lie l’acteur client </w:t>
       </w:r>
       <w:r>
-        <w:t xml:space="preserve">au cas d’utilisation création </w:t>
-      </w:r>
-      <w:proofErr w:type="spellStart"/>
-      <w:r>
-        <w:t>magazin</w:t>
-      </w:r>
-      <w:proofErr w:type="spellEnd"/>
-      <w:r>
-        <w:t xml:space="preserve">, indique que cet acteur détient la capacité de crée un </w:t>
-      </w:r>
-      <w:proofErr w:type="spellStart"/>
-      <w:r>
-        <w:t>magazin</w:t>
-      </w:r>
-      <w:proofErr w:type="spellEnd"/>
-      <w:r>
-        <w:t xml:space="preserve"> en interagissant avec ce cas d’utilisation.</w:t>
-      </w:r>
-    </w:p>
-    <w:p>
-      <w:r>
-        <w:t>L’</w:t>
-      </w:r>
-      <w:proofErr w:type="spellStart"/>
-      <w:r>
-        <w:t>assossiion</w:t>
-      </w:r>
-      <w:proofErr w:type="spellEnd"/>
-      <w:r>
-        <w:t xml:space="preserve"> qui lie l’acteur client au cas d’utilisation visite </w:t>
-      </w:r>
-      <w:proofErr w:type="spellStart"/>
-      <w:r>
-        <w:t>website</w:t>
-      </w:r>
-      <w:proofErr w:type="spellEnd"/>
-      <w:r>
-        <w:t xml:space="preserve">, indique que cet acteur détient la capacité de visiter un </w:t>
-      </w:r>
-      <w:proofErr w:type="spellStart"/>
-      <w:r>
-        <w:t>website</w:t>
-      </w:r>
-      <w:proofErr w:type="spellEnd"/>
-      <w:r>
-        <w:t xml:space="preserve"> en interagissant avec ce cas d’utilisation.</w:t>
-      </w:r>
-    </w:p>
-    <w:p>
-      <w:proofErr w:type="spellStart"/>
-      <w:r>
-        <w:t>Lassociation</w:t>
-      </w:r>
-      <w:proofErr w:type="spellEnd"/>
-      <w:r>
-        <w:t xml:space="preserve"> qui lie l’acteur client au cas d’</w:t>
-      </w:r>
-      <w:r>
-        <w:t xml:space="preserve">utilisation achat d’un </w:t>
-      </w:r>
-      <w:proofErr w:type="gramStart"/>
-      <w:r>
-        <w:t>produit ,</w:t>
-      </w:r>
-      <w:proofErr w:type="gramEnd"/>
-      <w:r>
-        <w:t xml:space="preserve"> </w:t>
-      </w:r>
-      <w:proofErr w:type="spellStart"/>
-      <w:r>
-        <w:t>inquique</w:t>
-      </w:r>
-      <w:proofErr w:type="spellEnd"/>
-      <w:r>
-        <w:t xml:space="preserve"> que cet acteur détient la capacité d’acheter un produit en </w:t>
-      </w:r>
-      <w:proofErr w:type="spellStart"/>
-      <w:r>
-        <w:t>interragissant</w:t>
-      </w:r>
-      <w:proofErr w:type="spellEnd"/>
-      <w:r>
-        <w:t xml:space="preserve"> avec ce cas d’utilisation.</w:t>
-      </w:r>
-    </w:p>
-    <w:p>
-      <w:r>
-        <w:t xml:space="preserve">L’association qui lie l’acteur au cas d’utilisation affectation d’un </w:t>
-      </w:r>
-      <w:proofErr w:type="spellStart"/>
-      <w:r>
-        <w:t>website</w:t>
-      </w:r>
-      <w:proofErr w:type="spellEnd"/>
-      <w:r>
-        <w:t xml:space="preserve">, indique que cet acteur détient la capacité d’affecter un </w:t>
-      </w:r>
-      <w:proofErr w:type="spellStart"/>
-      <w:r>
-        <w:t>website</w:t>
-      </w:r>
-      <w:proofErr w:type="spellEnd"/>
-      <w:r>
-        <w:t xml:space="preserve"> en interagissant avec ce cas d’utilisation.</w:t>
+        <w:t>au cas d’utilisation création magazin, indique que cet acteur détient la capacité de crée un magazin en interagissant avec ce cas d’utilisation.</w:t>
+      </w:r>
+    </w:p>
+    <w:p>
+      <w:r>
+        <w:t>L’assossiion qui lie l’acteur client au cas d’utilisation visite website, indique que cet acteur détient la capacité de visiter un website en interagissant avec ce cas d’utilisation.</w:t>
+      </w:r>
+    </w:p>
+    <w:p>
+      <w:r>
+        <w:t>Lassociation qui lie l’acteur client au cas d’</w:t>
+      </w:r>
+      <w:r>
+        <w:t>utilisation achat d’un produit , inquique que cet acteur détient la capacité d’acheter un produit en interragissant avec ce cas d’utilisation.</w:t>
+      </w:r>
+    </w:p>
+    <w:p>
+      <w:r>
+        <w:t>L’association qui lie l’acteur au cas d’utilisation affectation d’un website, indique que cet acteur détient la capacité d’affecter un website en interagissant avec ce cas d’utilisation.</w:t>
       </w:r>
     </w:p>
     <w:p>
@@ -7219,13 +5712,8 @@
         <w:pStyle w:val="Titre3"/>
       </w:pPr>
       <w:r>
-        <w:t xml:space="preserve">Cas d’utilisation accès d’un </w:t>
-      </w:r>
-      <w:proofErr w:type="spellStart"/>
-      <w:r>
-        <w:t>website</w:t>
-      </w:r>
-      <w:proofErr w:type="spellEnd"/>
+        <w:t>Cas d’utilisation accès d’un website</w:t>
+      </w:r>
     </w:p>
     <w:p>
       <w:r>
@@ -7286,13 +5774,8 @@
       </w:pPr>
       <w:r>
         <w:lastRenderedPageBreak/>
-        <w:t xml:space="preserve">Cas d’utilisation affectation d’un </w:t>
-      </w:r>
-      <w:proofErr w:type="spellStart"/>
-      <w:r>
-        <w:t>website</w:t>
-      </w:r>
-      <w:proofErr w:type="spellEnd"/>
+        <w:t>Cas d’utilisation affectation d’un website</w:t>
+      </w:r>
     </w:p>
     <w:p>
       <w:r>
@@ -7420,15 +5903,7 @@
         <w:t>Cas d’utilisation</w:t>
       </w:r>
       <w:r>
-        <w:t xml:space="preserve"> </w:t>
-      </w:r>
-      <w:proofErr w:type="spellStart"/>
-      <w:r>
-        <w:t>role</w:t>
-      </w:r>
-      <w:proofErr w:type="spellEnd"/>
-      <w:r>
-        <w:t xml:space="preserve"> super</w:t>
+        <w:t xml:space="preserve"> role super</w:t>
       </w:r>
     </w:p>
     <w:p>
@@ -7436,15 +5911,7 @@
         <w:pStyle w:val="Titre3"/>
       </w:pPr>
       <w:r>
-        <w:t xml:space="preserve">Cas d’utilisation </w:t>
-      </w:r>
-      <w:proofErr w:type="spellStart"/>
-      <w:r>
-        <w:t>role</w:t>
-      </w:r>
-      <w:proofErr w:type="spellEnd"/>
-      <w:r>
-        <w:t xml:space="preserve"> user</w:t>
+        <w:t>Cas d’utilisation role user</w:t>
       </w:r>
     </w:p>
     <w:p>
@@ -7553,15 +6020,7 @@
         </w:rPr>
       </w:pPr>
       <w:r>
-        <w:t xml:space="preserve">Cas d’utilisation </w:t>
-      </w:r>
-      <w:proofErr w:type="spellStart"/>
-      <w:r>
-        <w:t>role</w:t>
-      </w:r>
-      <w:proofErr w:type="spellEnd"/>
-      <w:r>
-        <w:t xml:space="preserve"> admin</w:t>
+        <w:t>Cas d’utilisation role admin</w:t>
       </w:r>
       <w:r>
         <w:rPr>
@@ -7698,15 +6157,7 @@
         <w:pStyle w:val="Titre2"/>
       </w:pPr>
       <w:r>
-        <w:t xml:space="preserve">Les cardinalités de </w:t>
-      </w:r>
-      <w:proofErr w:type="gramStart"/>
-      <w:r>
-        <w:t>l’association  acteurs</w:t>
-      </w:r>
-      <w:proofErr w:type="gramEnd"/>
-      <w:r>
-        <w:t>/cas d’utilisation</w:t>
+        <w:t>Les cardinalités de l’association  acteurs/cas d’utilisation</w:t>
       </w:r>
     </w:p>
     <w:p>
@@ -7716,23 +6167,7 @@
         </w:tabs>
       </w:pPr>
       <w:r>
-        <w:t xml:space="preserve">Les </w:t>
-      </w:r>
-      <w:proofErr w:type="spellStart"/>
-      <w:r>
-        <w:t>cacrdinalité</w:t>
-      </w:r>
-      <w:proofErr w:type="spellEnd"/>
-      <w:r>
-        <w:t xml:space="preserve"> se </w:t>
-      </w:r>
-      <w:proofErr w:type="spellStart"/>
-      <w:r>
-        <w:t>stitue</w:t>
-      </w:r>
-      <w:proofErr w:type="spellEnd"/>
-      <w:r>
-        <w:t xml:space="preserve"> au niveau de chaque extrémité de l’association.</w:t>
+        <w:t>Les cacrdinalité se stitue au niveau de chaque extrémité de l’association.</w:t>
       </w:r>
     </w:p>
     <w:p>
@@ -7741,21 +6176,8 @@
           <w:tab w:val="left" w:pos="1331"/>
         </w:tabs>
       </w:pPr>
-      <w:proofErr w:type="gramStart"/>
-      <w:r>
-        <w:t>La cardinalité situé</w:t>
-      </w:r>
-      <w:proofErr w:type="gramEnd"/>
-      <w:r>
-        <w:t xml:space="preserve"> à l’extrémité du cas d’utilisation indique avec combien d’instance du cas d’utilisation(</w:t>
-      </w:r>
-      <w:proofErr w:type="spellStart"/>
-      <w:r>
-        <w:t>sénarios</w:t>
-      </w:r>
-      <w:proofErr w:type="spellEnd"/>
-      <w:r>
-        <w:t>), chaque instance de l’acteur situé à l’autre extrémité est lié.</w:t>
+      <w:r>
+        <w:t>La cardinalité situé à l’extrémité du cas d’utilisation indique avec combien d’instance du cas d’utilisation(sénarios), chaque instance de l’acteur situé à l’autre extrémité est lié.</w:t>
       </w:r>
     </w:p>
     <w:p>
@@ -7765,40 +6187,16 @@
         </w:tabs>
       </w:pPr>
       <w:r>
-        <w:t xml:space="preserve">Un client peut acheter </w:t>
-      </w:r>
-      <w:proofErr w:type="spellStart"/>
-      <w:r>
-        <w:t>plusieur</w:t>
-      </w:r>
-      <w:proofErr w:type="spellEnd"/>
+        <w:t>Un client peut acheter plusieur produit .chaque achat de produit est enregistrer</w:t>
+      </w:r>
       <w:r>
         <w:t xml:space="preserve"> </w:t>
       </w:r>
-      <w:proofErr w:type="gramStart"/>
-      <w:r>
-        <w:t>produit .chaque</w:t>
-      </w:r>
-      <w:proofErr w:type="gramEnd"/>
-      <w:r>
-        <w:t xml:space="preserve"> achat de produit est enregistrer</w:t>
-      </w:r>
-      <w:r>
-        <w:t xml:space="preserve"> </w:t>
-      </w:r>
       <w:r>
         <w:t xml:space="preserve">une </w:t>
       </w:r>
       <w:r>
-        <w:t xml:space="preserve">ou </w:t>
-      </w:r>
-      <w:proofErr w:type="spellStart"/>
-      <w:r>
-        <w:t>plusieur</w:t>
-      </w:r>
-      <w:proofErr w:type="spellEnd"/>
-      <w:r>
-        <w:t xml:space="preserve"> fois.</w:t>
+        <w:t>ou plusieur fois.</w:t>
       </w:r>
     </w:p>
     <w:p>
@@ -7808,39 +6206,7 @@
         </w:tabs>
       </w:pPr>
       <w:r>
-        <w:t xml:space="preserve">Un client peut </w:t>
-      </w:r>
-      <w:proofErr w:type="spellStart"/>
-      <w:r>
-        <w:t>cree</w:t>
-      </w:r>
-      <w:proofErr w:type="spellEnd"/>
-      <w:r>
-        <w:t xml:space="preserve"> un ou </w:t>
-      </w:r>
-      <w:proofErr w:type="spellStart"/>
-      <w:r>
-        <w:t>plusieur</w:t>
-      </w:r>
-      <w:proofErr w:type="spellEnd"/>
-      <w:r>
-        <w:t xml:space="preserve"> </w:t>
-      </w:r>
-      <w:proofErr w:type="spellStart"/>
-      <w:r>
-        <w:t>magazin</w:t>
-      </w:r>
-      <w:proofErr w:type="spellEnd"/>
-      <w:r>
-        <w:t xml:space="preserve">, un </w:t>
-      </w:r>
-      <w:proofErr w:type="spellStart"/>
-      <w:r>
-        <w:t>magazin</w:t>
-      </w:r>
-      <w:proofErr w:type="spellEnd"/>
-      <w:r>
-        <w:t xml:space="preserve"> est créé par un seul client.</w:t>
+        <w:t>Un client peut cree un ou plusieur magazin, un magazin est créé par un seul client.</w:t>
       </w:r>
     </w:p>
     <w:p>
@@ -7850,31 +6216,7 @@
         </w:tabs>
       </w:pPr>
       <w:r>
-        <w:t xml:space="preserve">Un </w:t>
-      </w:r>
-      <w:proofErr w:type="spellStart"/>
-      <w:r>
-        <w:t>website</w:t>
-      </w:r>
-      <w:proofErr w:type="spellEnd"/>
-      <w:r>
-        <w:t xml:space="preserve"> est affecté pour un seul client, et un client peut avoir un ou </w:t>
-      </w:r>
-      <w:proofErr w:type="spellStart"/>
-      <w:r>
-        <w:t>plusieur</w:t>
-      </w:r>
-      <w:proofErr w:type="spellEnd"/>
-      <w:r>
-        <w:t xml:space="preserve"> </w:t>
-      </w:r>
-      <w:proofErr w:type="spellStart"/>
-      <w:r>
-        <w:t>website</w:t>
-      </w:r>
-      <w:proofErr w:type="spellEnd"/>
-      <w:r>
-        <w:t>.</w:t>
+        <w:t>Un website est affecté pour un seul client, et un client peut avoir un ou plusieur website.</w:t>
       </w:r>
     </w:p>
     <w:p>
@@ -7888,15 +6230,7 @@
       </w:pPr>
       <w:r>
         <w:lastRenderedPageBreak/>
-        <w:t xml:space="preserve">La </w:t>
-      </w:r>
-      <w:proofErr w:type="spellStart"/>
-      <w:r>
-        <w:t>representation</w:t>
-      </w:r>
-      <w:proofErr w:type="spellEnd"/>
-      <w:r>
-        <w:t xml:space="preserve"> textuelle du cas d’utilisation</w:t>
+        <w:t>La representation textuelle du cas d’utilisation</w:t>
       </w:r>
     </w:p>
     <w:p>
@@ -7975,13 +6309,8 @@
         </w:tabs>
       </w:pPr>
       <w:r>
-        <w:t xml:space="preserve">Les cas d’utilisation nous servent </w:t>
-      </w:r>
-      <w:proofErr w:type="gramStart"/>
-      <w:r>
-        <w:t>à:</w:t>
-      </w:r>
-      <w:proofErr w:type="gramEnd"/>
+        <w:t>Les cas d’utilisation nous servent à:</w:t>
+      </w:r>
     </w:p>
     <w:p>
       <w:pPr>
@@ -7990,23 +6319,7 @@
         </w:tabs>
       </w:pPr>
       <w:r>
-        <w:t xml:space="preserve">Exprimer, les exigence fonctionnelle </w:t>
-      </w:r>
-      <w:proofErr w:type="spellStart"/>
-      <w:r>
-        <w:t>conféree</w:t>
-      </w:r>
-      <w:proofErr w:type="spellEnd"/>
-      <w:r>
-        <w:t xml:space="preserve"> au système par </w:t>
-      </w:r>
-      <w:proofErr w:type="gramStart"/>
-      <w:r>
-        <w:t>les utilisateur</w:t>
-      </w:r>
-      <w:proofErr w:type="gramEnd"/>
-      <w:r>
-        <w:t xml:space="preserve"> lors de</w:t>
+        <w:t>Exprimer, les exigence fonctionnelle conféree au système par les utilisateur lors de</w:t>
       </w:r>
       <w:r>
         <w:t xml:space="preserve"> la r</w:t>
@@ -8031,15 +6344,7 @@
         </w:tabs>
       </w:pPr>
       <w:r>
-        <w:t xml:space="preserve">Vérifier que le système répond à ces </w:t>
-      </w:r>
-      <w:proofErr w:type="spellStart"/>
-      <w:r>
-        <w:t>exisgence</w:t>
-      </w:r>
-      <w:proofErr w:type="spellEnd"/>
-      <w:r>
-        <w:t xml:space="preserve"> lors de la livraison.</w:t>
+        <w:t>Vérifier que le système répond à ces exisgence lors de la livraison.</w:t>
       </w:r>
     </w:p>
     <w:p>
@@ -8049,15 +6354,7 @@
         </w:tabs>
       </w:pPr>
       <w:r>
-        <w:t xml:space="preserve">Déterminé le </w:t>
-      </w:r>
-      <w:proofErr w:type="spellStart"/>
-      <w:r>
-        <w:t>frontiere</w:t>
-      </w:r>
-      <w:proofErr w:type="spellEnd"/>
-      <w:r>
-        <w:t xml:space="preserve"> du système</w:t>
+        <w:t>Déterminé le frontiere du système</w:t>
       </w:r>
     </w:p>
     <w:p>
@@ -8066,13 +6363,8 @@
           <w:tab w:val="left" w:pos="1331"/>
         </w:tabs>
       </w:pPr>
-      <w:proofErr w:type="spellStart"/>
-      <w:r>
-        <w:t>Ecrire</w:t>
-      </w:r>
-      <w:proofErr w:type="spellEnd"/>
-      <w:r>
-        <w:t xml:space="preserve"> la documentation du système</w:t>
+      <w:r>
+        <w:t>Ecrire la documentation du système</w:t>
       </w:r>
     </w:p>
     <w:p>
@@ -8082,15 +6374,7 @@
         </w:tabs>
       </w:pPr>
       <w:r>
-        <w:t xml:space="preserve">Construire </w:t>
-      </w:r>
-      <w:proofErr w:type="gramStart"/>
-      <w:r>
-        <w:t>des test</w:t>
-      </w:r>
-      <w:proofErr w:type="gramEnd"/>
-      <w:r>
-        <w:t>.</w:t>
+        <w:t>Construire des test.</w:t>
       </w:r>
     </w:p>
     <w:p>
@@ -8138,23 +6422,7 @@
         <w:t>a</w:t>
       </w:r>
       <w:r>
-        <w:t xml:space="preserve">çon dont les cas d’utilisations </w:t>
-      </w:r>
-      <w:proofErr w:type="spellStart"/>
-      <w:r>
-        <w:t>representent</w:t>
-      </w:r>
-      <w:proofErr w:type="spellEnd"/>
-      <w:r>
-        <w:t xml:space="preserve"> les actions et </w:t>
-      </w:r>
-      <w:proofErr w:type="gramStart"/>
-      <w:r>
-        <w:t>les réaction</w:t>
-      </w:r>
-      <w:proofErr w:type="gramEnd"/>
-      <w:r>
-        <w:t xml:space="preserve"> entre un acteur externe et le système</w:t>
+        <w:t>çon dont les cas d’utilisations representent les actions et les réaction entre un acteur externe et le système</w:t>
       </w:r>
       <w:r>
         <w:t>.</w:t>
@@ -8179,23 +6447,7 @@
         </w:tabs>
       </w:pPr>
       <w:r>
-        <w:t xml:space="preserve">On peut </w:t>
-      </w:r>
-      <w:proofErr w:type="gramStart"/>
-      <w:r>
-        <w:t>déduire ,</w:t>
-      </w:r>
-      <w:proofErr w:type="gramEnd"/>
-      <w:r>
-        <w:t xml:space="preserve"> la modélisation dynamique permet de voir la </w:t>
-      </w:r>
-      <w:proofErr w:type="spellStart"/>
-      <w:r>
-        <w:t>nuture</w:t>
-      </w:r>
-      <w:proofErr w:type="spellEnd"/>
-      <w:r>
-        <w:t xml:space="preserve"> de ces cas d’utilisation</w:t>
+        <w:t>On peut déduire , la modélisation dynamique permet de voir la nuture de ces cas d’utilisation</w:t>
       </w:r>
     </w:p>
     <w:p>
@@ -8204,35 +6456,14 @@
           <w:tab w:val="left" w:pos="1331"/>
         </w:tabs>
       </w:pPr>
-      <w:proofErr w:type="gramStart"/>
-      <w:r>
-        <w:t>Deux type</w:t>
-      </w:r>
-      <w:proofErr w:type="gramEnd"/>
-      <w:r>
-        <w:t xml:space="preserve"> de besoin s’offre a nous pour la </w:t>
-      </w:r>
-      <w:proofErr w:type="spellStart"/>
-      <w:r>
-        <w:t>representat</w:t>
-      </w:r>
-      <w:r>
-        <w:t>er</w:t>
-      </w:r>
-      <w:proofErr w:type="spellEnd"/>
-      <w:r>
-        <w:t xml:space="preserve"> c</w:t>
-      </w:r>
-      <w:r>
-        <w:t xml:space="preserve">es </w:t>
-      </w:r>
-      <w:proofErr w:type="spellStart"/>
-      <w:r>
-        <w:t>itéraction</w:t>
-      </w:r>
-      <w:proofErr w:type="spellEnd"/>
-      <w:r>
-        <w:t xml:space="preserve"> entre les objets</w:t>
+      <w:r>
+        <w:t>Deux type de besoin s’offre a nous pour la representat</w:t>
+      </w:r>
+      <w:r>
+        <w:t>er c</w:t>
+      </w:r>
+      <w:r>
+        <w:t>es itéraction entre les objets</w:t>
       </w:r>
       <w:r>
         <w:t>.</w:t>
@@ -8245,15 +6476,7 @@
         </w:tabs>
       </w:pPr>
       <w:r>
-        <w:t xml:space="preserve">Diagramme de séquence, se focalise sur </w:t>
-      </w:r>
-      <w:proofErr w:type="gramStart"/>
-      <w:r>
-        <w:t>les aspect temporels</w:t>
-      </w:r>
-      <w:proofErr w:type="gramEnd"/>
-      <w:r>
-        <w:t>.</w:t>
+        <w:t>Diagramme de séquence, se focalise sur les aspect temporels.</w:t>
       </w:r>
     </w:p>
     <w:p>
@@ -8263,23 +6486,7 @@
         </w:tabs>
       </w:pPr>
       <w:r>
-        <w:t xml:space="preserve">Diagramme de communication, se focalise sur la </w:t>
-      </w:r>
-      <w:proofErr w:type="spellStart"/>
-      <w:r>
-        <w:t>réprésentation</w:t>
-      </w:r>
-      <w:proofErr w:type="spellEnd"/>
-      <w:r>
-        <w:t xml:space="preserve"> </w:t>
-      </w:r>
-      <w:proofErr w:type="spellStart"/>
-      <w:r>
-        <w:t>spaciale</w:t>
-      </w:r>
-      <w:proofErr w:type="spellEnd"/>
-      <w:r>
-        <w:t>.</w:t>
+        <w:t>Diagramme de communication, se focalise sur la réprésentation spaciale.</w:t>
       </w:r>
     </w:p>
     <w:p>
@@ -8295,24 +6502,11 @@
           <w:tab w:val="left" w:pos="1331"/>
         </w:tabs>
       </w:pPr>
-      <w:proofErr w:type="gramStart"/>
-      <w:r>
-        <w:t>les</w:t>
-      </w:r>
-      <w:proofErr w:type="gramEnd"/>
-      <w:r>
-        <w:t xml:space="preserve"> interaction entre les objets intervenant dans les cas d’utilisation du système</w:t>
-      </w:r>
-      <w:r>
-        <w:t xml:space="preserve"> est </w:t>
-      </w:r>
-      <w:proofErr w:type="spellStart"/>
-      <w:r>
-        <w:t>réprésenté</w:t>
-      </w:r>
-      <w:proofErr w:type="spellEnd"/>
-      <w:r>
-        <w:t xml:space="preserve"> par le diagramme de séquence.</w:t>
+      <w:r>
+        <w:t>les interaction entre les objets intervenant dans les cas d’utilisation du système</w:t>
+      </w:r>
+      <w:r>
+        <w:t xml:space="preserve"> est réprésenté par le diagramme de séquence.</w:t>
       </w:r>
     </w:p>
     <w:p>
@@ -8339,23 +6533,7 @@
         </w:tabs>
       </w:pPr>
       <w:r>
-        <w:t xml:space="preserve">Pour interagir entre eux, les </w:t>
-      </w:r>
-      <w:proofErr w:type="spellStart"/>
-      <w:r>
-        <w:t>object</w:t>
-      </w:r>
-      <w:proofErr w:type="spellEnd"/>
-      <w:r>
-        <w:t xml:space="preserve"> s’envoient les messages. Lors de la réception d’un </w:t>
-      </w:r>
-      <w:proofErr w:type="gramStart"/>
-      <w:r>
-        <w:t>message ,</w:t>
-      </w:r>
-      <w:proofErr w:type="gramEnd"/>
-      <w:r>
-        <w:t xml:space="preserve"> un objet devient actif et exécute la méthode de même nom. Un envoie de message est donc un appel de méthode.</w:t>
+        <w:t>Pour interagir entre eux, les object s’envoient les messages. Lors de la réception d’un message , un objet devient actif et exécute la méthode de même nom. Un envoie de message est donc un appel de méthode.</w:t>
       </w:r>
     </w:p>
     <w:p>
@@ -8392,8 +6570,6 @@
       <w:r>
         <w:t>de la prise de commande de produit sur le webSite</w:t>
       </w:r>
-      <w:bookmarkStart w:id="77" w:name="_GoBack"/>
-      <w:bookmarkEnd w:id="77"/>
     </w:p>
     <w:p>
       <w:pPr>
@@ -8481,65 +6657,15 @@
           <w:tab w:val="left" w:pos="1331"/>
         </w:tabs>
       </w:pPr>
-      <w:proofErr w:type="spellStart"/>
-      <w:proofErr w:type="gramStart"/>
-      <w:r>
-        <w:t>Répresentation</w:t>
-      </w:r>
-      <w:proofErr w:type="spellEnd"/>
-      <w:r>
-        <w:t xml:space="preserve">  du</w:t>
-      </w:r>
-      <w:proofErr w:type="gramEnd"/>
-      <w:r>
-        <w:t xml:space="preserve"> cas d’utilisation achat d’un article.</w:t>
-      </w:r>
-    </w:p>
-    <w:p>
-      <w:pPr>
-        <w:tabs>
-          <w:tab w:val="left" w:pos="1331"/>
-        </w:tabs>
-      </w:pPr>
-      <w:r>
-        <w:t xml:space="preserve">Le diagramme de séquence est exécuté jusqu’au bout que si l’acheteur à validé le panier, par </w:t>
-      </w:r>
-      <w:proofErr w:type="spellStart"/>
-      <w:r>
-        <w:t>ailleur</w:t>
-      </w:r>
-      <w:proofErr w:type="spellEnd"/>
-      <w:r>
-        <w:t xml:space="preserve"> la boucle de </w:t>
-      </w:r>
-      <w:proofErr w:type="spellStart"/>
-      <w:r>
-        <w:t>negociation</w:t>
-      </w:r>
-      <w:proofErr w:type="spellEnd"/>
-      <w:r>
-        <w:t xml:space="preserve"> et de la méthode de paiement sont représentés aussi</w:t>
-      </w:r>
-      <w:r>
-        <w:t>,</w:t>
-      </w:r>
-    </w:p>
-    <w:p>
-      <w:pPr>
-        <w:tabs>
-          <w:tab w:val="left" w:pos="1331"/>
-        </w:tabs>
-      </w:pPr>
-      <w:r>
-        <w:t>Lorsqu’on valide la confirmation, un message asynchrone est envoyé pour enregistré la vente et un message synchrone de retour est envoyé pour la réception de la facture.</w:t>
-      </w:r>
-    </w:p>
-    <w:p>
-      <w:pPr>
-        <w:tabs>
-          <w:tab w:val="left" w:pos="1331"/>
-        </w:tabs>
-      </w:pPr>
+      <w:r>
+        <w:t xml:space="preserve">Le diagramme n’inclue pas la livraison, </w:t>
+      </w:r>
+      <w:r>
+        <w:t>celle-ci</w:t>
+      </w:r>
+      <w:r>
+        <w:t xml:space="preserve">  peut faire l’objet d’un autre diagramme de séquence.</w:t>
+      </w:r>
     </w:p>
     <w:sectPr>
       <w:footerReference w:type="even" r:id="rId17"/>
@@ -10708,7 +8834,7 @@
 </file>
 
 <file path=customXml/itemProps1.xml><?xml version="1.0" encoding="utf-8"?>
-<ds:datastoreItem xmlns:ds="http://schemas.openxmlformats.org/officeDocument/2006/customXml" ds:itemID="{598CB1CA-6BD3-9741-8BAB-BA8BD4105AC8}">
+<ds:datastoreItem xmlns:ds="http://schemas.openxmlformats.org/officeDocument/2006/customXml" ds:itemID="{66EF0087-9958-6842-B6A4-473B23490C34}">
   <ds:schemaRefs>
     <ds:schemaRef ds:uri="http://schemas.openxmlformats.org/officeDocument/2006/bibliography"/>
   </ds:schemaRefs>

</xml_diff>